<commit_message>
Mai cahier de spécifs
- cahier de spécif
- étude
</commit_message>
<xml_diff>
--- a/Cahier des charges/Module REX.docx
+++ b/Cahier des charges/Module REX.docx
@@ -1,6 +1,6 @@
 
 <file path=word/document.xml><?xml version="1.0" encoding="utf-8"?>
-<w:document xmlns:wpc="http://schemas.microsoft.com/office/word/2010/wordprocessingCanvas" xmlns:mc="http://schemas.openxmlformats.org/markup-compatibility/2006" xmlns:o="urn:schemas-microsoft-com:office:office" xmlns:r="http://schemas.openxmlformats.org/officeDocument/2006/relationships" xmlns:m="http://schemas.openxmlformats.org/officeDocument/2006/math" xmlns:v="urn:schemas-microsoft-com:vml" xmlns:wp14="http://schemas.microsoft.com/office/word/2010/wordprocessingDrawing" xmlns:wp="http://schemas.openxmlformats.org/drawingml/2006/wordprocessingDrawing" xmlns:w10="urn:schemas-microsoft-com:office:word" xmlns:w="http://schemas.openxmlformats.org/wordprocessingml/2006/main" xmlns:w14="http://schemas.microsoft.com/office/word/2010/wordml" xmlns:wpg="http://schemas.microsoft.com/office/word/2010/wordprocessingGroup" xmlns:wpi="http://schemas.microsoft.com/office/word/2010/wordprocessingInk" xmlns:wne="http://schemas.microsoft.com/office/word/2006/wordml" xmlns:wps="http://schemas.microsoft.com/office/word/2010/wordprocessingShape" mc:Ignorable="w14 wp14">
+<w:document xmlns:wpc="http://schemas.microsoft.com/office/word/2010/wordprocessingCanvas" xmlns:mo="http://schemas.microsoft.com/office/mac/office/2008/main" xmlns:mc="http://schemas.openxmlformats.org/markup-compatibility/2006" xmlns:mv="urn:schemas-microsoft-com:mac:vml" xmlns:o="urn:schemas-microsoft-com:office:office" xmlns:r="http://schemas.openxmlformats.org/officeDocument/2006/relationships" xmlns:m="http://schemas.openxmlformats.org/officeDocument/2006/math" xmlns:v="urn:schemas-microsoft-com:vml" xmlns:wp14="http://schemas.microsoft.com/office/word/2010/wordprocessingDrawing" xmlns:wp="http://schemas.openxmlformats.org/drawingml/2006/wordprocessingDrawing" xmlns:w10="urn:schemas-microsoft-com:office:word" xmlns:w="http://schemas.openxmlformats.org/wordprocessingml/2006/main" xmlns:w14="http://schemas.microsoft.com/office/word/2010/wordml" xmlns:w15="http://schemas.microsoft.com/office/word/2012/wordml" xmlns:wpg="http://schemas.microsoft.com/office/word/2010/wordprocessingGroup" xmlns:wpi="http://schemas.microsoft.com/office/word/2010/wordprocessingInk" xmlns:wne="http://schemas.microsoft.com/office/word/2006/wordml" xmlns:wps="http://schemas.microsoft.com/office/word/2010/wordprocessingShape" mc:Ignorable="w14 w15 wp14">
   <w:body>
     <w:p>
       <w:pPr>
@@ -19,13 +19,13 @@
     <w:p/>
     <w:p>
       <w:r>
-        <w:t>Afin de préparer la BIAS NG, il serait utile de faire un état des lieux sur le parc actuel (X 73500</w:t>
-      </w:r>
-      <w:proofErr w:type="gramStart"/>
-      <w:r>
-        <w:t>)</w:t>
-      </w:r>
-      <w:proofErr w:type="gramEnd"/>
+        <w:t>Afin de prép</w:t>
+      </w:r>
+      <w:bookmarkStart w:id="0" w:name="_GoBack"/>
+      <w:bookmarkEnd w:id="0"/>
+      <w:r>
+        <w:t>arer la BIAS NG, il serait utile de faire un état des lieux sur le parc actuel (X 73500)</w:t>
+      </w:r>
       <w:r>
         <w:br/>
         <w:t>Il est donc envisagé de confectionner un système indépendant pouvant se monter sur les X 73500</w:t>
@@ -49,13 +49,27 @@
       </w:r>
       <w:r>
         <w:br/>
-        <w:t>Le système doit être indépendant de la BIAS et ne doit influencer aucune fo</w:t>
-      </w:r>
-      <w:r>
+        <w:t xml:space="preserve">Le système doit être indépendant de la BIAS et </w:t>
+      </w:r>
+      <w:r>
+        <w:rPr>
+          <w:color w:val="FF0000"/>
+        </w:rPr>
+        <w:t>ne doit influencer aucune fo</w:t>
+      </w:r>
+      <w:r>
+        <w:rPr>
+          <w:color w:val="FF0000"/>
+        </w:rPr>
         <w:t>nction de l’engin.</w:t>
       </w:r>
       <w:r>
+        <w:rPr>
+          <w:color w:val="FF0000"/>
+        </w:rPr>
         <w:br/>
+      </w:r>
+      <w:r>
         <w:t>Aussi je</w:t>
       </w:r>
       <w:r>
@@ -71,7 +85,7 @@
         <mc:AlternateContent>
           <mc:Choice Requires="wps">
             <w:drawing>
-              <wp:anchor distT="0" distB="0" distL="114300" distR="114300" simplePos="0" relativeHeight="251683840" behindDoc="0" locked="0" layoutInCell="1" allowOverlap="1" wp14:anchorId="0790AE9F" wp14:editId="5487B9F1">
+              <wp:anchor distT="0" distB="0" distL="114300" distR="114300" simplePos="0" relativeHeight="251683840" behindDoc="0" locked="0" layoutInCell="1" allowOverlap="1" wp14:anchorId="0F2B2855" wp14:editId="05B6EBFF">
                 <wp:simplePos x="0" y="0"/>
                 <wp:positionH relativeFrom="column">
                   <wp:posOffset>4805547</wp:posOffset>
@@ -149,7 +163,7 @@
         <mc:AlternateContent>
           <mc:Choice Requires="wps">
             <w:drawing>
-              <wp:anchor distT="0" distB="0" distL="114300" distR="114300" simplePos="0" relativeHeight="251662336" behindDoc="0" locked="0" layoutInCell="1" allowOverlap="1" wp14:anchorId="75F52485" wp14:editId="5886F794">
+              <wp:anchor distT="0" distB="0" distL="114300" distR="114300" simplePos="0" relativeHeight="251662336" behindDoc="0" locked="0" layoutInCell="1" allowOverlap="1" wp14:anchorId="55884211" wp14:editId="675B7B5D">
                 <wp:simplePos x="0" y="0"/>
                 <wp:positionH relativeFrom="column">
                   <wp:posOffset>1044915</wp:posOffset>
@@ -229,7 +243,7 @@
         <mc:AlternateContent>
           <mc:Choice Requires="wps">
             <w:drawing>
-              <wp:anchor distT="0" distB="0" distL="114300" distR="114300" simplePos="0" relativeHeight="251686912" behindDoc="0" locked="0" layoutInCell="1" allowOverlap="1" wp14:anchorId="1CB4BA2D" wp14:editId="5C56FF54">
+              <wp:anchor distT="0" distB="0" distL="114300" distR="114300" simplePos="0" relativeHeight="251686912" behindDoc="0" locked="0" layoutInCell="1" allowOverlap="1" wp14:anchorId="3B987BEC" wp14:editId="63D6DE1B">
                 <wp:simplePos x="0" y="0"/>
                 <wp:positionH relativeFrom="column">
                   <wp:posOffset>4917018</wp:posOffset>
@@ -309,9 +323,9 @@
           </mc:Choice>
           <mc:Fallback>
             <w:pict>
-              <v:roundrect id="Rectangle à coins arrondis 18" o:spid="_x0000_s1026" style="position:absolute;margin-left:387.15pt;margin-top:18.05pt;width:78.05pt;height:39.95pt;z-index:251686912;visibility:visible;mso-wrap-style:square;mso-width-percent:0;mso-height-percent:0;mso-wrap-distance-left:9pt;mso-wrap-distance-top:0;mso-wrap-distance-right:9pt;mso-wrap-distance-bottom:0;mso-position-horizontal:absolute;mso-position-horizontal-relative:text;mso-position-vertical:absolute;mso-position-vertical-relative:text;mso-width-percent:0;mso-height-percent:0;mso-width-relative:margin;mso-height-relative:margin;v-text-anchor:middle" arcsize="10923f" o:gfxdata="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" fillcolor="#cdddac [1622]" strokecolor="#94b64e [3046]">
-                <v:fill color2="#f0f4e6 [502]" rotate="t" angle="180" colors="0 #dafda7;22938f #e4fdc2;1 #f5ffe6" focus="100%" type="gradient"/>
-                <v:shadow on="t" color="black" opacity="24903f" origin=",.5" offset="0,.55556mm"/>
+              <v:roundrect w14:anchorId="3B987BEC" id="Rectangle_x0020__x00e0__x0020_coins_x0020_arrondis_x0020_18" o:spid="_x0000_s1026" style="position:absolute;margin-left:387.15pt;margin-top:18.05pt;width:78.05pt;height:39.95pt;z-index:251686912;visibility:visible;mso-wrap-style:square;mso-width-percent:0;mso-height-percent:0;mso-wrap-distance-left:9pt;mso-wrap-distance-top:0;mso-wrap-distance-right:9pt;mso-wrap-distance-bottom:0;mso-position-horizontal:absolute;mso-position-horizontal-relative:text;mso-position-vertical:absolute;mso-position-vertical-relative:text;mso-width-percent:0;mso-height-percent:0;mso-width-relative:margin;mso-height-relative:margin;v-text-anchor:middle" arcsize="10923f" o:gfxdata="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" fillcolor="#cdddac [1622]" strokecolor="#94b64e [3046]">
+                <v:fill color2="#f0f4e6 [502]" rotate="t" colors="0 #dafda7;22938f #e4fdc2;1 #f5ffe6" type="gradient"/>
+                <v:shadow on="t" opacity="24903f" mv:blur="40000f" origin=",.5" offset="0,20000emu"/>
                 <v:textbox>
                   <w:txbxContent>
                     <w:p>
@@ -345,7 +359,7 @@
         <mc:AlternateContent>
           <mc:Choice Requires="wps">
             <w:drawing>
-              <wp:anchor distT="0" distB="0" distL="114300" distR="114300" simplePos="0" relativeHeight="251675648" behindDoc="0" locked="0" layoutInCell="1" allowOverlap="1" wp14:anchorId="108E0F16" wp14:editId="34E5831A">
+              <wp:anchor distT="0" distB="0" distL="114300" distR="114300" simplePos="0" relativeHeight="251675648" behindDoc="0" locked="0" layoutInCell="1" allowOverlap="1" wp14:anchorId="451395B0" wp14:editId="1B625FA6">
                 <wp:simplePos x="0" y="0"/>
                 <wp:positionH relativeFrom="column">
                   <wp:posOffset>3234323</wp:posOffset>
@@ -425,9 +439,9 @@
           </mc:Choice>
           <mc:Fallback>
             <w:pict>
-              <v:roundrect id="Rectangle à coins arrondis 12" o:spid="_x0000_s1027" style="position:absolute;margin-left:254.65pt;margin-top:17.8pt;width:67.95pt;height:100.9pt;z-index:251675648;visibility:visible;mso-wrap-style:square;mso-width-percent:0;mso-height-percent:0;mso-wrap-distance-left:9pt;mso-wrap-distance-top:0;mso-wrap-distance-right:9pt;mso-wrap-distance-bottom:0;mso-position-horizontal:absolute;mso-position-horizontal-relative:text;mso-position-vertical:absolute;mso-position-vertical-relative:text;mso-width-percent:0;mso-height-percent:0;mso-width-relative:margin;mso-height-relative:margin;v-text-anchor:middle" arcsize="10923f" o:gfxdata="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" fillcolor="#cdddac [1622]" strokecolor="#94b64e [3046]">
-                <v:fill color2="#f0f4e6 [502]" rotate="t" angle="180" colors="0 #dafda7;22938f #e4fdc2;1 #f5ffe6" focus="100%" type="gradient"/>
-                <v:shadow on="t" color="black" opacity="24903f" origin=",.5" offset="0,.55556mm"/>
+              <v:roundrect w14:anchorId="451395B0" id="Rectangle_x0020__x00e0__x0020_coins_x0020_arrondis_x0020_12" o:spid="_x0000_s1027" style="position:absolute;margin-left:254.65pt;margin-top:17.8pt;width:67.95pt;height:100.9pt;z-index:251675648;visibility:visible;mso-wrap-style:square;mso-width-percent:0;mso-height-percent:0;mso-wrap-distance-left:9pt;mso-wrap-distance-top:0;mso-wrap-distance-right:9pt;mso-wrap-distance-bottom:0;mso-position-horizontal:absolute;mso-position-horizontal-relative:text;mso-position-vertical:absolute;mso-position-vertical-relative:text;mso-width-percent:0;mso-height-percent:0;mso-width-relative:margin;mso-height-relative:margin;v-text-anchor:middle" arcsize="10923f" o:gfxdata="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" fillcolor="#cdddac [1622]" strokecolor="#94b64e [3046]">
+                <v:fill color2="#f0f4e6 [502]" rotate="t" colors="0 #dafda7;22938f #e4fdc2;1 #f5ffe6" type="gradient"/>
+                <v:shadow on="t" opacity="24903f" mv:blur="40000f" origin=",.5" offset="0,20000emu"/>
                 <v:textbox>
                   <w:txbxContent>
                     <w:p>
@@ -461,7 +475,7 @@
         <mc:AlternateContent>
           <mc:Choice Requires="wps">
             <w:drawing>
-              <wp:anchor distT="0" distB="0" distL="114300" distR="114300" simplePos="0" relativeHeight="251672576" behindDoc="0" locked="0" layoutInCell="1" allowOverlap="1" wp14:anchorId="63E35A8E" wp14:editId="2415D8D2">
+              <wp:anchor distT="0" distB="0" distL="114300" distR="114300" simplePos="0" relativeHeight="251672576" behindDoc="0" locked="0" layoutInCell="1" allowOverlap="1" wp14:anchorId="27FC2D8F" wp14:editId="106CA104">
                 <wp:simplePos x="0" y="0"/>
                 <wp:positionH relativeFrom="column">
                   <wp:posOffset>2365000</wp:posOffset>
@@ -541,9 +555,9 @@
           </mc:Choice>
           <mc:Fallback>
             <w:pict>
-              <v:roundrect id="Rectangle à coins arrondis 10" o:spid="_x0000_s1028" style="position:absolute;margin-left:186.2pt;margin-top:17.8pt;width:59.3pt;height:100.9pt;z-index:251672576;visibility:visible;mso-wrap-style:square;mso-width-percent:0;mso-height-percent:0;mso-wrap-distance-left:9pt;mso-wrap-distance-top:0;mso-wrap-distance-right:9pt;mso-wrap-distance-bottom:0;mso-position-horizontal:absolute;mso-position-horizontal-relative:text;mso-position-vertical:absolute;mso-position-vertical-relative:text;mso-width-percent:0;mso-height-percent:0;mso-width-relative:margin;mso-height-relative:margin;v-text-anchor:middle" arcsize="10923f" o:gfxdata="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" fillcolor="#cdddac [1622]" strokecolor="#94b64e [3046]">
-                <v:fill color2="#f0f4e6 [502]" rotate="t" angle="180" colors="0 #dafda7;22938f #e4fdc2;1 #f5ffe6" focus="100%" type="gradient"/>
-                <v:shadow on="t" color="black" opacity="24903f" origin=",.5" offset="0,.55556mm"/>
+              <v:roundrect w14:anchorId="27FC2D8F" id="Rectangle_x0020__x00e0__x0020_coins_x0020_arrondis_x0020_10" o:spid="_x0000_s1028" style="position:absolute;margin-left:186.2pt;margin-top:17.8pt;width:59.3pt;height:100.9pt;z-index:251672576;visibility:visible;mso-wrap-style:square;mso-width-percent:0;mso-height-percent:0;mso-wrap-distance-left:9pt;mso-wrap-distance-top:0;mso-wrap-distance-right:9pt;mso-wrap-distance-bottom:0;mso-position-horizontal:absolute;mso-position-horizontal-relative:text;mso-position-vertical:absolute;mso-position-vertical-relative:text;mso-width-percent:0;mso-height-percent:0;mso-width-relative:margin;mso-height-relative:margin;v-text-anchor:middle" arcsize="10923f" o:gfxdata="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" fillcolor="#cdddac [1622]" strokecolor="#94b64e [3046]">
+                <v:fill color2="#f0f4e6 [502]" rotate="t" colors="0 #dafda7;22938f #e4fdc2;1 #f5ffe6" type="gradient"/>
+                <v:shadow on="t" opacity="24903f" mv:blur="40000f" origin=",.5" offset="0,20000emu"/>
                 <v:textbox>
                   <w:txbxContent>
                     <w:p>
@@ -577,7 +591,7 @@
         <mc:AlternateContent>
           <mc:Choice Requires="wps">
             <w:drawing>
-              <wp:anchor distT="0" distB="0" distL="114300" distR="114300" simplePos="0" relativeHeight="251668480" behindDoc="0" locked="0" layoutInCell="1" allowOverlap="1" wp14:anchorId="752BC4F5" wp14:editId="2B2FCE96">
+              <wp:anchor distT="0" distB="0" distL="114300" distR="114300" simplePos="0" relativeHeight="251668480" behindDoc="0" locked="0" layoutInCell="1" allowOverlap="1" wp14:anchorId="3269D6AB" wp14:editId="215D2B26">
                 <wp:simplePos x="0" y="0"/>
                 <wp:positionH relativeFrom="column">
                   <wp:posOffset>1135067</wp:posOffset>
@@ -657,9 +671,9 @@
           </mc:Choice>
           <mc:Fallback>
             <w:pict>
-              <v:roundrect id="Rectangle à coins arrondis 8" o:spid="_x0000_s1029" style="position:absolute;margin-left:89.4pt;margin-top:18.3pt;width:86.2pt;height:18.75pt;z-index:251668480;visibility:visible;mso-wrap-style:square;mso-width-percent:0;mso-height-percent:0;mso-wrap-distance-left:9pt;mso-wrap-distance-top:0;mso-wrap-distance-right:9pt;mso-wrap-distance-bottom:0;mso-position-horizontal:absolute;mso-position-horizontal-relative:text;mso-position-vertical:absolute;mso-position-vertical-relative:text;mso-width-percent:0;mso-height-percent:0;mso-width-relative:margin;mso-height-relative:margin;v-text-anchor:middle" arcsize="10923f" o:gfxdata="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" fillcolor="#cdddac [1622]" strokecolor="#94b64e [3046]">
-                <v:fill color2="#f0f4e6 [502]" rotate="t" angle="180" colors="0 #dafda7;22938f #e4fdc2;1 #f5ffe6" focus="100%" type="gradient"/>
-                <v:shadow on="t" color="black" opacity="24903f" origin=",.5" offset="0,.55556mm"/>
+              <v:roundrect w14:anchorId="3269D6AB" id="Rectangle_x0020__x00e0__x0020_coins_x0020_arrondis_x0020_8" o:spid="_x0000_s1029" style="position:absolute;margin-left:89.4pt;margin-top:18.3pt;width:86.2pt;height:18.75pt;z-index:251668480;visibility:visible;mso-wrap-style:square;mso-width-percent:0;mso-height-percent:0;mso-wrap-distance-left:9pt;mso-wrap-distance-top:0;mso-wrap-distance-right:9pt;mso-wrap-distance-bottom:0;mso-position-horizontal:absolute;mso-position-horizontal-relative:text;mso-position-vertical:absolute;mso-position-vertical-relative:text;mso-width-percent:0;mso-height-percent:0;mso-width-relative:margin;mso-height-relative:margin;v-text-anchor:middle" arcsize="10923f" o:gfxdata="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" fillcolor="#cdddac [1622]" strokecolor="#94b64e [3046]">
+                <v:fill color2="#f0f4e6 [502]" rotate="t" colors="0 #dafda7;22938f #e4fdc2;1 #f5ffe6" type="gradient"/>
+                <v:shadow on="t" opacity="24903f" mv:blur="40000f" origin=",.5" offset="0,20000emu"/>
                 <v:textbox>
                   <w:txbxContent>
                     <w:p>
@@ -693,7 +707,7 @@
         <mc:AlternateContent>
           <mc:Choice Requires="wps">
             <w:drawing>
-              <wp:anchor distT="0" distB="0" distL="114300" distR="114300" simplePos="0" relativeHeight="251663360" behindDoc="0" locked="0" layoutInCell="1" allowOverlap="1" wp14:anchorId="64151367" wp14:editId="17963821">
+              <wp:anchor distT="0" distB="0" distL="114300" distR="114300" simplePos="0" relativeHeight="251663360" behindDoc="0" locked="0" layoutInCell="1" allowOverlap="1" wp14:anchorId="0E4D2028" wp14:editId="3FD75FB8">
                 <wp:simplePos x="0" y="0"/>
                 <wp:positionH relativeFrom="column">
                   <wp:posOffset>703625</wp:posOffset>
@@ -781,7 +795,7 @@
         <mc:AlternateContent>
           <mc:Choice Requires="wps">
             <w:drawing>
-              <wp:anchor distT="0" distB="0" distL="114300" distR="114300" simplePos="0" relativeHeight="251659264" behindDoc="0" locked="0" layoutInCell="1" allowOverlap="1" wp14:anchorId="78F3F811" wp14:editId="42809937">
+              <wp:anchor distT="0" distB="0" distL="114300" distR="114300" simplePos="0" relativeHeight="251659264" behindDoc="0" locked="0" layoutInCell="1" allowOverlap="1" wp14:anchorId="447FF0BB" wp14:editId="7B431C6F">
                 <wp:simplePos x="0" y="0"/>
                 <wp:positionH relativeFrom="column">
                   <wp:posOffset>124075</wp:posOffset>
@@ -869,7 +883,7 @@
           </mc:Choice>
           <mc:Fallback>
             <w:pict>
-              <v:shapetype id="_x0000_t22" coordsize="21600,21600" o:spt="22" adj="5400" path="m10800,qx0@1l0@2qy10800,21600,21600@2l21600@1qy10800,xem0@1qy10800@0,21600@1nfe">
+              <v:shapetype w14:anchorId="447FF0BB" id="_x0000_t22" coordsize="21600,21600" o:spt="22" adj="5400" path="m10800,0qx0@1l0@2qy10800,21600,21600@2l21600@1qy10800,0xem0@1qy10800@0,21600@1nfe">
                 <v:formulas>
                   <v:f eqn="val #0"/>
                   <v:f eqn="prod #0 1 2"/>
@@ -881,9 +895,9 @@
                 </v:handles>
                 <o:complex v:ext="view"/>
               </v:shapetype>
-              <v:shape id="Cylindre 1" o:spid="_x0000_s1030" type="#_x0000_t22" style="position:absolute;margin-left:9.75pt;margin-top:3.1pt;width:42.1pt;height:45.15pt;z-index:251659264;visibility:visible;mso-wrap-style:square;mso-width-percent:0;mso-height-percent:0;mso-wrap-distance-left:9pt;mso-wrap-distance-top:0;mso-wrap-distance-right:9pt;mso-wrap-distance-bottom:0;mso-position-horizontal:absolute;mso-position-horizontal-relative:text;mso-position-vertical:absolute;mso-position-vertical-relative:text;mso-width-percent:0;mso-height-percent:0;mso-width-relative:margin;mso-height-relative:margin;v-text-anchor:middle" o:gfxdata="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" adj="5036" fillcolor="#cdddac [1622]" strokecolor="#94b64e [3046]">
-                <v:fill color2="#f0f4e6 [502]" rotate="t" angle="180" colors="0 #dafda7;22938f #e4fdc2;1 #f5ffe6" focus="100%" type="gradient"/>
-                <v:shadow on="t" color="black" opacity="24903f" origin=",.5" offset="0,.55556mm"/>
+              <v:shape id="Cylindre_x0020_1" o:spid="_x0000_s1030" type="#_x0000_t22" style="position:absolute;margin-left:9.75pt;margin-top:3.1pt;width:42.1pt;height:45.15pt;z-index:251659264;visibility:visible;mso-wrap-style:square;mso-width-percent:0;mso-height-percent:0;mso-wrap-distance-left:9pt;mso-wrap-distance-top:0;mso-wrap-distance-right:9pt;mso-wrap-distance-bottom:0;mso-position-horizontal:absolute;mso-position-horizontal-relative:text;mso-position-vertical:absolute;mso-position-vertical-relative:text;mso-width-percent:0;mso-height-percent:0;mso-width-relative:margin;mso-height-relative:margin;v-text-anchor:middle" o:gfxdata="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" adj="5036" fillcolor="#cdddac [1622]" strokecolor="#94b64e [3046]">
+                <v:fill color2="#f0f4e6 [502]" rotate="t" colors="0 #dafda7;22938f #e4fdc2;1 #f5ffe6" type="gradient"/>
+                <v:shadow on="t" opacity="24903f" mv:blur="40000f" origin=",.5" offset="0,20000emu"/>
                 <v:textbox>
                   <w:txbxContent>
                     <w:p>
@@ -927,7 +941,7 @@
         <mc:AlternateContent>
           <mc:Choice Requires="wps">
             <w:drawing>
-              <wp:anchor distT="0" distB="0" distL="114300" distR="114300" simplePos="0" relativeHeight="251673600" behindDoc="0" locked="0" layoutInCell="1" allowOverlap="1" wp14:anchorId="5A82A254" wp14:editId="609A5811">
+              <wp:anchor distT="0" distB="0" distL="114300" distR="114300" simplePos="0" relativeHeight="251673600" behindDoc="0" locked="0" layoutInCell="1" allowOverlap="1" wp14:anchorId="58A6BABF" wp14:editId="0F5704EF">
                 <wp:simplePos x="0" y="0"/>
                 <wp:positionH relativeFrom="column">
                   <wp:posOffset>2229485</wp:posOffset>
@@ -1006,7 +1020,7 @@
         <mc:AlternateContent>
           <mc:Choice Requires="wps">
             <w:drawing>
-              <wp:anchor distT="0" distB="0" distL="114300" distR="114300" simplePos="0" relativeHeight="251691008" behindDoc="0" locked="0" layoutInCell="1" allowOverlap="1" wp14:anchorId="1F71D060" wp14:editId="6C53B483">
+              <wp:anchor distT="0" distB="0" distL="114300" distR="114300" simplePos="0" relativeHeight="251691008" behindDoc="0" locked="0" layoutInCell="1" allowOverlap="1" wp14:anchorId="18650C9C" wp14:editId="77A17098">
                 <wp:simplePos x="0" y="0"/>
                 <wp:positionH relativeFrom="column">
                   <wp:posOffset>5450253</wp:posOffset>
@@ -1079,7 +1093,7 @@
         <mc:AlternateContent>
           <mc:Choice Requires="wps">
             <w:drawing>
-              <wp:anchor distT="0" distB="0" distL="114300" distR="114300" simplePos="0" relativeHeight="251684864" behindDoc="0" locked="0" layoutInCell="1" allowOverlap="1" wp14:anchorId="1F3A11E9" wp14:editId="11CDCE58">
+              <wp:anchor distT="0" distB="0" distL="114300" distR="114300" simplePos="0" relativeHeight="251684864" behindDoc="0" locked="0" layoutInCell="1" allowOverlap="1" wp14:anchorId="076972B4" wp14:editId="7362240D">
                 <wp:simplePos x="0" y="0"/>
                 <wp:positionH relativeFrom="column">
                   <wp:posOffset>4251665</wp:posOffset>
@@ -1165,7 +1179,7 @@
         <mc:AlternateContent>
           <mc:Choice Requires="wps">
             <w:drawing>
-              <wp:anchor distT="0" distB="0" distL="114300" distR="114300" simplePos="0" relativeHeight="251681792" behindDoc="0" locked="0" layoutInCell="1" allowOverlap="1" wp14:anchorId="5100E8AB" wp14:editId="2AEAD06C">
+              <wp:anchor distT="0" distB="0" distL="114300" distR="114300" simplePos="0" relativeHeight="251681792" behindDoc="0" locked="0" layoutInCell="1" allowOverlap="1" wp14:anchorId="170DFD90" wp14:editId="0EC53417">
                 <wp:simplePos x="0" y="0"/>
                 <wp:positionH relativeFrom="column">
                   <wp:posOffset>3117215</wp:posOffset>
@@ -1238,7 +1252,7 @@
         <mc:AlternateContent>
           <mc:Choice Requires="wps">
             <w:drawing>
-              <wp:anchor distT="0" distB="0" distL="114300" distR="114300" simplePos="0" relativeHeight="251677696" behindDoc="0" locked="0" layoutInCell="1" allowOverlap="1" wp14:anchorId="00C17322" wp14:editId="186A9767">
+              <wp:anchor distT="0" distB="0" distL="114300" distR="114300" simplePos="0" relativeHeight="251677696" behindDoc="0" locked="0" layoutInCell="1" allowOverlap="1" wp14:anchorId="3E6C015D" wp14:editId="507D30AA">
                 <wp:simplePos x="0" y="0"/>
                 <wp:positionH relativeFrom="column">
                   <wp:posOffset>2208530</wp:posOffset>
@@ -1311,7 +1325,7 @@
         <mc:AlternateContent>
           <mc:Choice Requires="wps">
             <w:drawing>
-              <wp:anchor distT="0" distB="0" distL="114300" distR="114300" simplePos="0" relativeHeight="251666432" behindDoc="0" locked="0" layoutInCell="1" allowOverlap="1" wp14:anchorId="4C3EF8CD" wp14:editId="26DBA029">
+              <wp:anchor distT="0" distB="0" distL="114300" distR="114300" simplePos="0" relativeHeight="251666432" behindDoc="0" locked="0" layoutInCell="1" allowOverlap="1" wp14:anchorId="6DC0C877" wp14:editId="17D76DDA">
                 <wp:simplePos x="0" y="0"/>
                 <wp:positionH relativeFrom="column">
                   <wp:posOffset>1134745</wp:posOffset>
@@ -1391,9 +1405,9 @@
           </mc:Choice>
           <mc:Fallback>
             <w:pict>
-              <v:roundrect id="Rectangle à coins arrondis 7" o:spid="_x0000_s1031" style="position:absolute;margin-left:89.35pt;margin-top:6.9pt;width:86.15pt;height:18.75pt;z-index:251666432;visibility:visible;mso-wrap-style:square;mso-width-percent:0;mso-height-percent:0;mso-wrap-distance-left:9pt;mso-wrap-distance-top:0;mso-wrap-distance-right:9pt;mso-wrap-distance-bottom:0;mso-position-horizontal:absolute;mso-position-horizontal-relative:text;mso-position-vertical:absolute;mso-position-vertical-relative:text;mso-width-percent:0;mso-height-percent:0;mso-width-relative:margin;mso-height-relative:margin;v-text-anchor:middle" arcsize="10923f" o:gfxdata="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" fillcolor="#cdddac [1622]" strokecolor="#94b64e [3046]">
-                <v:fill color2="#f0f4e6 [502]" rotate="t" angle="180" colors="0 #dafda7;22938f #e4fdc2;1 #f5ffe6" focus="100%" type="gradient"/>
-                <v:shadow on="t" color="black" opacity="24903f" origin=",.5" offset="0,.55556mm"/>
+              <v:roundrect w14:anchorId="6DC0C877" id="Rectangle_x0020__x00e0__x0020_coins_x0020_arrondis_x0020_7" o:spid="_x0000_s1031" style="position:absolute;margin-left:89.35pt;margin-top:6.9pt;width:86.15pt;height:18.75pt;z-index:251666432;visibility:visible;mso-wrap-style:square;mso-width-percent:0;mso-height-percent:0;mso-wrap-distance-left:9pt;mso-wrap-distance-top:0;mso-wrap-distance-right:9pt;mso-wrap-distance-bottom:0;mso-position-horizontal:absolute;mso-position-horizontal-relative:text;mso-position-vertical:absolute;mso-position-vertical-relative:text;mso-width-percent:0;mso-height-percent:0;mso-width-relative:margin;mso-height-relative:margin;v-text-anchor:middle" arcsize="10923f" o:gfxdata="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" fillcolor="#cdddac [1622]" strokecolor="#94b64e [3046]">
+                <v:fill color2="#f0f4e6 [502]" rotate="t" colors="0 #dafda7;22938f #e4fdc2;1 #f5ffe6" type="gradient"/>
+                <v:shadow on="t" opacity="24903f" mv:blur="40000f" origin=",.5" offset="0,20000emu"/>
                 <v:textbox>
                   <w:txbxContent>
                     <w:p>
@@ -1429,7 +1443,7 @@
         <mc:AlternateContent>
           <mc:Choice Requires="wps">
             <w:drawing>
-              <wp:anchor distT="0" distB="0" distL="114300" distR="114300" simplePos="0" relativeHeight="251688960" behindDoc="0" locked="0" layoutInCell="1" allowOverlap="1" wp14:anchorId="743A62DB" wp14:editId="7EEF5701">
+              <wp:anchor distT="0" distB="0" distL="114300" distR="114300" simplePos="0" relativeHeight="251688960" behindDoc="0" locked="0" layoutInCell="1" allowOverlap="1" wp14:anchorId="3E9DF7F9" wp14:editId="4D3ED2A3">
                 <wp:simplePos x="0" y="0"/>
                 <wp:positionH relativeFrom="column">
                   <wp:posOffset>4917018</wp:posOffset>
@@ -1509,9 +1523,9 @@
           </mc:Choice>
           <mc:Fallback>
             <w:pict>
-              <v:roundrect id="Rectangle à coins arrondis 19" o:spid="_x0000_s1032" style="position:absolute;margin-left:387.15pt;margin-top:.45pt;width:78.05pt;height:39.9pt;z-index:251688960;visibility:visible;mso-wrap-style:square;mso-width-percent:0;mso-height-percent:0;mso-wrap-distance-left:9pt;mso-wrap-distance-top:0;mso-wrap-distance-right:9pt;mso-wrap-distance-bottom:0;mso-position-horizontal:absolute;mso-position-horizontal-relative:text;mso-position-vertical:absolute;mso-position-vertical-relative:text;mso-width-percent:0;mso-height-percent:0;mso-width-relative:margin;mso-height-relative:margin;v-text-anchor:middle" arcsize="10923f" o:gfxdata="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" fillcolor="#cdddac [1622]" strokecolor="#94b64e [3046]">
-                <v:fill color2="#f0f4e6 [502]" rotate="t" angle="180" colors="0 #dafda7;22938f #e4fdc2;1 #f5ffe6" focus="100%" type="gradient"/>
-                <v:shadow on="t" color="black" opacity="24903f" origin=",.5" offset="0,.55556mm"/>
+              <v:roundrect w14:anchorId="3E9DF7F9" id="Rectangle_x0020__x00e0__x0020_coins_x0020_arrondis_x0020_19" o:spid="_x0000_s1032" style="position:absolute;margin-left:387.15pt;margin-top:.45pt;width:78.05pt;height:39.9pt;z-index:251688960;visibility:visible;mso-wrap-style:square;mso-width-percent:0;mso-height-percent:0;mso-wrap-distance-left:9pt;mso-wrap-distance-top:0;mso-wrap-distance-right:9pt;mso-wrap-distance-bottom:0;mso-position-horizontal:absolute;mso-position-horizontal-relative:text;mso-position-vertical:absolute;mso-position-vertical-relative:text;mso-width-percent:0;mso-height-percent:0;mso-width-relative:margin;mso-height-relative:margin;v-text-anchor:middle" arcsize="10923f" o:gfxdata="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" fillcolor="#cdddac [1622]" strokecolor="#94b64e [3046]">
+                <v:fill color2="#f0f4e6 [502]" rotate="t" colors="0 #dafda7;22938f #e4fdc2;1 #f5ffe6" type="gradient"/>
+                <v:shadow on="t" opacity="24903f" mv:blur="40000f" origin=",.5" offset="0,20000emu"/>
                 <v:textbox>
                   <w:txbxContent>
                     <w:p>
@@ -1545,7 +1559,7 @@
         <mc:AlternateContent>
           <mc:Choice Requires="wps">
             <w:drawing>
-              <wp:anchor distT="0" distB="0" distL="114300" distR="114300" simplePos="0" relativeHeight="251670528" behindDoc="0" locked="0" layoutInCell="1" allowOverlap="1" wp14:anchorId="622D2099" wp14:editId="78488949">
+              <wp:anchor distT="0" distB="0" distL="114300" distR="114300" simplePos="0" relativeHeight="251670528" behindDoc="0" locked="0" layoutInCell="1" allowOverlap="1" wp14:anchorId="7E23A67B" wp14:editId="38B6B2C5">
                 <wp:simplePos x="0" y="0"/>
                 <wp:positionH relativeFrom="column">
                   <wp:posOffset>1135067</wp:posOffset>
@@ -1625,9 +1639,9 @@
           </mc:Choice>
           <mc:Fallback>
             <w:pict>
-              <v:roundrect id="Rectangle à coins arrondis 9" o:spid="_x0000_s1033" style="position:absolute;margin-left:89.4pt;margin-top:20.6pt;width:86.15pt;height:18.75pt;z-index:251670528;visibility:visible;mso-wrap-style:square;mso-width-percent:0;mso-height-percent:0;mso-wrap-distance-left:9pt;mso-wrap-distance-top:0;mso-wrap-distance-right:9pt;mso-wrap-distance-bottom:0;mso-position-horizontal:absolute;mso-position-horizontal-relative:text;mso-position-vertical:absolute;mso-position-vertical-relative:text;mso-width-percent:0;mso-height-percent:0;mso-width-relative:margin;mso-height-relative:margin;v-text-anchor:middle" arcsize="10923f" o:gfxdata="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" fillcolor="#cdddac [1622]" strokecolor="#94b64e [3046]">
-                <v:fill color2="#f0f4e6 [502]" rotate="t" angle="180" colors="0 #dafda7;22938f #e4fdc2;1 #f5ffe6" focus="100%" type="gradient"/>
-                <v:shadow on="t" color="black" opacity="24903f" origin=",.5" offset="0,.55556mm"/>
+              <v:roundrect w14:anchorId="7E23A67B" id="Rectangle_x0020__x00e0__x0020_coins_x0020_arrondis_x0020_9" o:spid="_x0000_s1033" style="position:absolute;margin-left:89.4pt;margin-top:20.6pt;width:86.15pt;height:18.75pt;z-index:251670528;visibility:visible;mso-wrap-style:square;mso-width-percent:0;mso-height-percent:0;mso-wrap-distance-left:9pt;mso-wrap-distance-top:0;mso-wrap-distance-right:9pt;mso-wrap-distance-bottom:0;mso-position-horizontal:absolute;mso-position-horizontal-relative:text;mso-position-vertical:absolute;mso-position-vertical-relative:text;mso-width-percent:0;mso-height-percent:0;mso-width-relative:margin;mso-height-relative:margin;v-text-anchor:middle" arcsize="10923f" o:gfxdata="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" fillcolor="#cdddac [1622]" strokecolor="#94b64e [3046]">
+                <v:fill color2="#f0f4e6 [502]" rotate="t" colors="0 #dafda7;22938f #e4fdc2;1 #f5ffe6" type="gradient"/>
+                <v:shadow on="t" opacity="24903f" mv:blur="40000f" origin=",.5" offset="0,20000emu"/>
                 <v:textbox>
                   <w:txbxContent>
                     <w:p>
@@ -1661,7 +1675,7 @@
         <mc:AlternateContent>
           <mc:Choice Requires="wps">
             <w:drawing>
-              <wp:anchor distT="0" distB="0" distL="114300" distR="114300" simplePos="0" relativeHeight="251665408" behindDoc="0" locked="0" layoutInCell="1" allowOverlap="1" wp14:anchorId="11C7B174" wp14:editId="34EF7367">
+              <wp:anchor distT="0" distB="0" distL="114300" distR="114300" simplePos="0" relativeHeight="251665408" behindDoc="0" locked="0" layoutInCell="1" allowOverlap="1" wp14:anchorId="53F51398" wp14:editId="7BFD9ADD">
                 <wp:simplePos x="0" y="0"/>
                 <wp:positionH relativeFrom="column">
                   <wp:posOffset>701434</wp:posOffset>
@@ -1733,7 +1747,7 @@
         <mc:AlternateContent>
           <mc:Choice Requires="wps">
             <w:drawing>
-              <wp:anchor distT="0" distB="0" distL="114300" distR="114300" simplePos="0" relativeHeight="251661312" behindDoc="0" locked="0" layoutInCell="1" allowOverlap="1" wp14:anchorId="612AFC19" wp14:editId="49164870">
+              <wp:anchor distT="0" distB="0" distL="114300" distR="114300" simplePos="0" relativeHeight="251661312" behindDoc="0" locked="0" layoutInCell="1" allowOverlap="1" wp14:anchorId="4B2AF8A9" wp14:editId="4A924648">
                 <wp:simplePos x="0" y="0"/>
                 <wp:positionH relativeFrom="column">
                   <wp:posOffset>121678</wp:posOffset>
@@ -1821,9 +1835,9 @@
           </mc:Choice>
           <mc:Fallback>
             <w:pict>
-              <v:shape id="Cylindre 3" o:spid="_x0000_s1034" type="#_x0000_t22" style="position:absolute;margin-left:9.6pt;margin-top:5.15pt;width:42.1pt;height:45.15pt;z-index:251661312;visibility:visible;mso-wrap-style:square;mso-width-percent:0;mso-height-percent:0;mso-wrap-distance-left:9pt;mso-wrap-distance-top:0;mso-wrap-distance-right:9pt;mso-wrap-distance-bottom:0;mso-position-horizontal:absolute;mso-position-horizontal-relative:text;mso-position-vertical:absolute;mso-position-vertical-relative:text;mso-width-percent:0;mso-height-percent:0;mso-width-relative:margin;mso-height-relative:margin;v-text-anchor:middle" o:gfxdata="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" adj="5036" fillcolor="#cdddac [1622]" strokecolor="#94b64e [3046]">
-                <v:fill color2="#f0f4e6 [502]" rotate="t" angle="180" colors="0 #dafda7;22938f #e4fdc2;1 #f5ffe6" focus="100%" type="gradient"/>
-                <v:shadow on="t" color="black" opacity="24903f" origin=",.5" offset="0,.55556mm"/>
+              <v:shape w14:anchorId="4B2AF8A9" id="Cylindre_x0020_3" o:spid="_x0000_s1034" type="#_x0000_t22" style="position:absolute;margin-left:9.6pt;margin-top:5.15pt;width:42.1pt;height:45.15pt;z-index:251661312;visibility:visible;mso-wrap-style:square;mso-width-percent:0;mso-height-percent:0;mso-wrap-distance-left:9pt;mso-wrap-distance-top:0;mso-wrap-distance-right:9pt;mso-wrap-distance-bottom:0;mso-position-horizontal:absolute;mso-position-horizontal-relative:text;mso-position-vertical:absolute;mso-position-vertical-relative:text;mso-width-percent:0;mso-height-percent:0;mso-width-relative:margin;mso-height-relative:margin;v-text-anchor:middle" o:gfxdata="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" adj="5036" fillcolor="#cdddac [1622]" strokecolor="#94b64e [3046]">
+                <v:fill color2="#f0f4e6 [502]" rotate="t" colors="0 #dafda7;22938f #e4fdc2;1 #f5ffe6" type="gradient"/>
+                <v:shadow on="t" opacity="24903f" mv:blur="40000f" origin=",.5" offset="0,20000emu"/>
                 <v:textbox>
                   <w:txbxContent>
                     <w:p>
@@ -1847,12 +1861,6 @@
                           <w:szCs w:val="16"/>
                         </w:rPr>
                         <w:br/>
-                      </w:r>
-                      <w:r>
-                        <w:rPr>
-                          <w:sz w:val="16"/>
-                          <w:szCs w:val="16"/>
-                        </w:rPr>
                         <w:t>shunt</w:t>
                       </w:r>
                     </w:p>
@@ -1873,7 +1881,7 @@
         <mc:AlternateContent>
           <mc:Choice Requires="wps">
             <w:drawing>
-              <wp:anchor distT="0" distB="0" distL="114300" distR="114300" simplePos="0" relativeHeight="251679744" behindDoc="0" locked="0" layoutInCell="1" allowOverlap="1" wp14:anchorId="6BAF336A" wp14:editId="3B5458ED">
+              <wp:anchor distT="0" distB="0" distL="114300" distR="114300" simplePos="0" relativeHeight="251679744" behindDoc="0" locked="0" layoutInCell="1" allowOverlap="1" wp14:anchorId="689F1EA8" wp14:editId="3B67FF74">
                 <wp:simplePos x="0" y="0"/>
                 <wp:positionH relativeFrom="column">
                   <wp:posOffset>2211705</wp:posOffset>
@@ -2155,8 +2163,6 @@
       <w:r>
         <w:t>s</w:t>
       </w:r>
-      <w:bookmarkStart w:id="0" w:name="_GoBack"/>
-      <w:bookmarkEnd w:id="0"/>
       <w:r>
         <w:t xml:space="preserve"> dans une base de donnée</w:t>
       </w:r>
@@ -2235,7 +2241,7 @@
 </file>
 
 <file path=word/styles.xml><?xml version="1.0" encoding="utf-8"?>
-<w:styles xmlns:mc="http://schemas.openxmlformats.org/markup-compatibility/2006" xmlns:r="http://schemas.openxmlformats.org/officeDocument/2006/relationships" xmlns:w="http://schemas.openxmlformats.org/wordprocessingml/2006/main" xmlns:w14="http://schemas.microsoft.com/office/word/2010/wordml" mc:Ignorable="w14">
+<w:styles xmlns:mc="http://schemas.openxmlformats.org/markup-compatibility/2006" xmlns:r="http://schemas.openxmlformats.org/officeDocument/2006/relationships" xmlns:w="http://schemas.openxmlformats.org/wordprocessingml/2006/main" xmlns:w14="http://schemas.microsoft.com/office/word/2010/wordml" xmlns:w15="http://schemas.microsoft.com/office/word/2012/wordml" mc:Ignorable="w14 w15">
   <w:docDefaults>
     <w:rPrDefault>
       <w:rPr>
@@ -2251,335 +2257,387 @@
       </w:pPr>
     </w:pPrDefault>
   </w:docDefaults>
-  <w:latentStyles w:defLockedState="0" w:defUIPriority="99" w:defSemiHidden="1" w:defUnhideWhenUsed="1" w:defQFormat="0" w:count="267">
-    <w:lsdException w:name="Normal" w:semiHidden="0" w:uiPriority="0" w:unhideWhenUsed="0" w:qFormat="1"/>
-    <w:lsdException w:name="heading 1" w:semiHidden="0" w:uiPriority="9" w:unhideWhenUsed="0" w:qFormat="1"/>
-    <w:lsdException w:name="heading 2" w:uiPriority="9" w:qFormat="1"/>
-    <w:lsdException w:name="heading 3" w:uiPriority="9" w:qFormat="1"/>
-    <w:lsdException w:name="heading 4" w:uiPriority="9" w:qFormat="1"/>
-    <w:lsdException w:name="heading 5" w:uiPriority="9" w:qFormat="1"/>
-    <w:lsdException w:name="heading 6" w:uiPriority="9" w:qFormat="1"/>
-    <w:lsdException w:name="heading 7" w:uiPriority="9" w:qFormat="1"/>
-    <w:lsdException w:name="heading 8" w:uiPriority="9" w:qFormat="1"/>
-    <w:lsdException w:name="heading 9" w:uiPriority="9" w:qFormat="1"/>
-    <w:lsdException w:name="toc 1" w:uiPriority="39"/>
-    <w:lsdException w:name="toc 2" w:uiPriority="39"/>
-    <w:lsdException w:name="toc 3" w:uiPriority="39"/>
-    <w:lsdException w:name="toc 4" w:uiPriority="39"/>
-    <w:lsdException w:name="toc 5" w:uiPriority="39"/>
-    <w:lsdException w:name="toc 6" w:uiPriority="39"/>
-    <w:lsdException w:name="toc 7" w:uiPriority="39"/>
-    <w:lsdException w:name="toc 8" w:uiPriority="39"/>
-    <w:lsdException w:name="toc 9" w:uiPriority="39"/>
-    <w:lsdException w:name="caption" w:uiPriority="35" w:qFormat="1"/>
-    <w:lsdException w:name="Title" w:semiHidden="0" w:uiPriority="10" w:unhideWhenUsed="0" w:qFormat="1"/>
-    <w:lsdException w:name="Default Paragraph Font" w:uiPriority="1"/>
-    <w:lsdException w:name="Subtitle" w:semiHidden="0" w:uiPriority="11" w:unhideWhenUsed="0" w:qFormat="1"/>
-    <w:lsdException w:name="Strong" w:semiHidden="0" w:uiPriority="22" w:unhideWhenUsed="0" w:qFormat="1"/>
-    <w:lsdException w:name="Emphasis" w:semiHidden="0" w:uiPriority="20" w:unhideWhenUsed="0" w:qFormat="1"/>
-    <w:lsdException w:name="Table Grid" w:semiHidden="0" w:uiPriority="59" w:unhideWhenUsed="0"/>
-    <w:lsdException w:name="Placeholder Text" w:unhideWhenUsed="0"/>
-    <w:lsdException w:name="No Spacing" w:semiHidden="0" w:uiPriority="1" w:unhideWhenUsed="0" w:qFormat="1"/>
-    <w:lsdException w:name="Light Shading" w:semiHidden="0" w:uiPriority="60" w:unhideWhenUsed="0"/>
-    <w:lsdException w:name="Light List" w:semiHidden="0" w:uiPriority="61" w:unhideWhenUsed="0"/>
-    <w:lsdException w:name="Light Grid" w:semiHidden="0" w:uiPriority="62" w:unhideWhenUsed="0"/>
-    <w:lsdException w:name="Medium Shading 1" w:semiHidden="0" w:uiPriority="63" w:unhideWhenUsed="0"/>
-    <w:lsdException w:name="Medium Shading 2" w:semiHidden="0" w:uiPriority="64" w:unhideWhenUsed="0"/>
-    <w:lsdException w:name="Medium List 1" w:semiHidden="0" w:uiPriority="65" w:unhideWhenUsed="0"/>
-    <w:lsdException w:name="Medium List 2" w:semiHidden="0" w:uiPriority="66" w:unhideWhenUsed="0"/>
-    <w:lsdException w:name="Medium Grid 1" w:semiHidden="0" w:uiPriority="67" w:unhideWhenUsed="0"/>
-    <w:lsdException w:name="Medium Grid 2" w:semiHidden="0" w:uiPriority="68" w:unhideWhenUsed="0"/>
-    <w:lsdException w:name="Medium Grid 3" w:semiHidden="0" w:uiPriority="69" w:unhideWhenUsed="0"/>
-    <w:lsdException w:name="Dark List" w:semiHidden="0" w:uiPriority="70" w:unhideWhenUsed="0"/>
-    <w:lsdException w:name="Colorful Shading" w:semiHidden="0" w:uiPriority="71" w:unhideWhenUsed="0"/>
-    <w:lsdException w:name="Colorful List" w:semiHidden="0" w:uiPriority="72" w:unhideWhenUsed="0"/>
-    <w:lsdException w:name="Colorful Grid" w:semiHidden="0" w:uiPriority="73" w:unhideWhenUsed="0"/>
-    <w:lsdException w:name="Light Shading Accent 1" w:semiHidden="0" w:uiPriority="60" w:unhideWhenUsed="0"/>
-    <w:lsdException w:name="Light List Accent 1" w:semiHidden="0" w:uiPriority="61" w:unhideWhenUsed="0"/>
-    <w:lsdException w:name="Light Grid Accent 1" w:semiHidden="0" w:uiPriority="62" w:unhideWhenUsed="0"/>
-    <w:lsdException w:name="Medium Shading 1 Accent 1" w:semiHidden="0" w:uiPriority="63" w:unhideWhenUsed="0"/>
-    <w:lsdException w:name="Medium Shading 2 Accent 1" w:semiHidden="0" w:uiPriority="64" w:unhideWhenUsed="0"/>
-    <w:lsdException w:name="Medium List 1 Accent 1" w:semiHidden="0" w:uiPriority="65" w:unhideWhenUsed="0"/>
-    <w:lsdException w:name="Revision" w:unhideWhenUsed="0"/>
-    <w:lsdException w:name="List Paragraph" w:semiHidden="0" w:uiPriority="34" w:unhideWhenUsed="0" w:qFormat="1"/>
-    <w:lsdException w:name="Quote" w:semiHidden="0" w:uiPriority="29" w:unhideWhenUsed="0" w:qFormat="1"/>
-    <w:lsdException w:name="Intense Quote" w:semiHidden="0" w:uiPriority="30" w:unhideWhenUsed="0" w:qFormat="1"/>
-    <w:lsdException w:name="Medium List 2 Accent 1" w:semiHidden="0" w:uiPriority="66" w:unhideWhenUsed="0"/>
-    <w:lsdException w:name="Medium Grid 1 Accent 1" w:semiHidden="0" w:uiPriority="67" w:unhideWhenUsed="0"/>
-    <w:lsdException w:name="Medium Grid 2 Accent 1" w:semiHidden="0" w:uiPriority="68" w:unhideWhenUsed="0"/>
-    <w:lsdException w:name="Medium Grid 3 Accent 1" w:semiHidden="0" w:uiPriority="69" w:unhideWhenUsed="0"/>
-    <w:lsdException w:name="Dark List Accent 1" w:semiHidden="0" w:uiPriority="70" w:unhideWhenUsed="0"/>
-    <w:lsdException w:name="Colorful Shading Accent 1" w:semiHidden="0" w:uiPriority="71" w:unhideWhenUsed="0"/>
-    <w:lsdException w:name="Colorful List Accent 1" w:semiHidden="0" w:uiPriority="72" w:unhideWhenUsed="0"/>
-    <w:lsdException w:name="Colorful Grid Accent 1" w:semiHidden="0" w:uiPriority="73" w:unhideWhenUsed="0"/>
-    <w:lsdException w:name="Light Shading Accent 2" w:semiHidden="0" w:uiPriority="60" w:unhideWhenUsed="0"/>
-    <w:lsdException w:name="Light List Accent 2" w:semiHidden="0" w:uiPriority="61" w:unhideWhenUsed="0"/>
-    <w:lsdException w:name="Light Grid Accent 2" w:semiHidden="0" w:uiPriority="62" w:unhideWhenUsed="0"/>
-    <w:lsdException w:name="Medium Shading 1 Accent 2" w:semiHidden="0" w:uiPriority="63" w:unhideWhenUsed="0"/>
-    <w:lsdException w:name="Medium Shading 2 Accent 2" w:semiHidden="0" w:uiPriority="64" w:unhideWhenUsed="0"/>
-    <w:lsdException w:name="Medium List 1 Accent 2" w:semiHidden="0" w:uiPriority="65" w:unhideWhenUsed="0"/>
-    <w:lsdException w:name="Medium List 2 Accent 2" w:semiHidden="0" w:uiPriority="66" w:unhideWhenUsed="0"/>
-    <w:lsdException w:name="Medium Grid 1 Accent 2" w:semiHidden="0" w:uiPriority="67" w:unhideWhenUsed="0"/>
-    <w:lsdException w:name="Medium Grid 2 Accent 2" w:semiHidden="0" w:uiPriority="68" w:unhideWhenUsed="0"/>
-    <w:lsdException w:name="Medium Grid 3 Accent 2" w:semiHidden="0" w:uiPriority="69" w:unhideWhenUsed="0"/>
-    <w:lsdException w:name="Dark List Accent 2" w:semiHidden="0" w:uiPriority="70" w:unhideWhenUsed="0"/>
-    <w:lsdException w:name="Colorful Shading Accent 2" w:semiHidden="0" w:uiPriority="71" w:unhideWhenUsed="0"/>
-    <w:lsdException w:name="Colorful List Accent 2" w:semiHidden="0" w:uiPriority="72" w:unhideWhenUsed="0"/>
-    <w:lsdException w:name="Colorful Grid Accent 2" w:semiHidden="0" w:uiPriority="73" w:unhideWhenUsed="0"/>
-    <w:lsdException w:name="Light Shading Accent 3" w:semiHidden="0" w:uiPriority="60" w:unhideWhenUsed="0"/>
-    <w:lsdException w:name="Light List Accent 3" w:semiHidden="0" w:uiPriority="61" w:unhideWhenUsed="0"/>
-    <w:lsdException w:name="Light Grid Accent 3" w:semiHidden="0" w:uiPriority="62" w:unhideWhenUsed="0"/>
-    <w:lsdException w:name="Medium Shading 1 Accent 3" w:semiHidden="0" w:uiPriority="63" w:unhideWhenUsed="0"/>
-    <w:lsdException w:name="Medium Shading 2 Accent 3" w:semiHidden="0" w:uiPriority="64" w:unhideWhenUsed="0"/>
-    <w:lsdException w:name="Medium List 1 Accent 3" w:semiHidden="0" w:uiPriority="65" w:unhideWhenUsed="0"/>
-    <w:lsdException w:name="Medium List 2 Accent 3" w:semiHidden="0" w:uiPriority="66" w:unhideWhenUsed="0"/>
-    <w:lsdException w:name="Medium Grid 1 Accent 3" w:semiHidden="0" w:uiPriority="67" w:unhideWhenUsed="0"/>
-    <w:lsdException w:name="Medium Grid 2 Accent 3" w:semiHidden="0" w:uiPriority="68" w:unhideWhenUsed="0"/>
-    <w:lsdException w:name="Medium Grid 3 Accent 3" w:semiHidden="0" w:uiPriority="69" w:unhideWhenUsed="0"/>
-    <w:lsdException w:name="Dark List Accent 3" w:semiHidden="0" w:uiPriority="70" w:unhideWhenUsed="0"/>
-    <w:lsdException w:name="Colorful Shading Accent 3" w:semiHidden="0" w:uiPriority="71" w:unhideWhenUsed="0"/>
-    <w:lsdException w:name="Colorful List Accent 3" w:semiHidden="0" w:uiPriority="72" w:unhideWhenUsed="0"/>
-    <w:lsdException w:name="Colorful Grid Accent 3" w:semiHidden="0" w:uiPriority="73" w:unhideWhenUsed="0"/>
-    <w:lsdException w:name="Light Shading Accent 4" w:semiHidden="0" w:uiPriority="60" w:unhideWhenUsed="0"/>
-    <w:lsdException w:name="Light List Accent 4" w:semiHidden="0" w:uiPriority="61" w:unhideWhenUsed="0"/>
-    <w:lsdException w:name="Light Grid Accent 4" w:semiHidden="0" w:uiPriority="62" w:unhideWhenUsed="0"/>
-    <w:lsdException w:name="Medium Shading 1 Accent 4" w:semiHidden="0" w:uiPriority="63" w:unhideWhenUsed="0"/>
-    <w:lsdException w:name="Medium Shading 2 Accent 4" w:semiHidden="0" w:uiPriority="64" w:unhideWhenUsed="0"/>
-    <w:lsdException w:name="Medium List 1 Accent 4" w:semiHidden="0" w:uiPriority="65" w:unhideWhenUsed="0"/>
-    <w:lsdException w:name="Medium List 2 Accent 4" w:semiHidden="0" w:uiPriority="66" w:unhideWhenUsed="0"/>
-    <w:lsdException w:name="Medium Grid 1 Accent 4" w:semiHidden="0" w:uiPriority="67" w:unhideWhenUsed="0"/>
-    <w:lsdException w:name="Medium Grid 2 Accent 4" w:semiHidden="0" w:uiPriority="68" w:unhideWhenUsed="0"/>
-    <w:lsdException w:name="Medium Grid 3 Accent 4" w:semiHidden="0" w:uiPriority="69" w:unhideWhenUsed="0"/>
-    <w:lsdException w:name="Dark List Accent 4" w:semiHidden="0" w:uiPriority="70" w:unhideWhenUsed="0"/>
-    <w:lsdException w:name="Colorful Shading Accent 4" w:semiHidden="0" w:uiPriority="71" w:unhideWhenUsed="0"/>
-    <w:lsdException w:name="Colorful List Accent 4" w:semiHidden="0" w:uiPriority="72" w:unhideWhenUsed="0"/>
-    <w:lsdException w:name="Colorful Grid Accent 4" w:semiHidden="0" w:uiPriority="73" w:unhideWhenUsed="0"/>
-    <w:lsdException w:name="Light Shading Accent 5" w:semiHidden="0" w:uiPriority="60" w:unhideWhenUsed="0"/>
-    <w:lsdException w:name="Light List Accent 5" w:semiHidden="0" w:uiPriority="61" w:unhideWhenUsed="0"/>
-    <w:lsdException w:name="Light Grid Accent 5" w:semiHidden="0" w:uiPriority="62" w:unhideWhenUsed="0"/>
-    <w:lsdException w:name="Medium Shading 1 Accent 5" w:semiHidden="0" w:uiPriority="63" w:unhideWhenUsed="0"/>
-    <w:lsdException w:name="Medium Shading 2 Accent 5" w:semiHidden="0" w:uiPriority="64" w:unhideWhenUsed="0"/>
-    <w:lsdException w:name="Medium List 1 Accent 5" w:semiHidden="0" w:uiPriority="65" w:unhideWhenUsed="0"/>
-    <w:lsdException w:name="Medium List 2 Accent 5" w:semiHidden="0" w:uiPriority="66" w:unhideWhenUsed="0"/>
-    <w:lsdException w:name="Medium Grid 1 Accent 5" w:semiHidden="0" w:uiPriority="67" w:unhideWhenUsed="0"/>
-    <w:lsdException w:name="Medium Grid 2 Accent 5" w:semiHidden="0" w:uiPriority="68" w:unhideWhenUsed="0"/>
-    <w:lsdException w:name="Medium Grid 3 Accent 5" w:semiHidden="0" w:uiPriority="69" w:unhideWhenUsed="0"/>
-    <w:lsdException w:name="Dark List Accent 5" w:semiHidden="0" w:uiPriority="70" w:unhideWhenUsed="0"/>
-    <w:lsdException w:name="Colorful Shading Accent 5" w:semiHidden="0" w:uiPriority="71" w:unhideWhenUsed="0"/>
-    <w:lsdException w:name="Colorful List Accent 5" w:semiHidden="0" w:uiPriority="72" w:unhideWhenUsed="0"/>
-    <w:lsdException w:name="Colorful Grid Accent 5" w:semiHidden="0" w:uiPriority="73" w:unhideWhenUsed="0"/>
-    <w:lsdException w:name="Light Shading Accent 6" w:semiHidden="0" w:uiPriority="60" w:unhideWhenUsed="0"/>
-    <w:lsdException w:name="Light List Accent 6" w:semiHidden="0" w:uiPriority="61" w:unhideWhenUsed="0"/>
-    <w:lsdException w:name="Light Grid Accent 6" w:semiHidden="0" w:uiPriority="62" w:unhideWhenUsed="0"/>
-    <w:lsdException w:name="Medium Shading 1 Accent 6" w:semiHidden="0" w:uiPriority="63" w:unhideWhenUsed="0"/>
-    <w:lsdException w:name="Medium Shading 2 Accent 6" w:semiHidden="0" w:uiPriority="64" w:unhideWhenUsed="0"/>
-    <w:lsdException w:name="Medium List 1 Accent 6" w:semiHidden="0" w:uiPriority="65" w:unhideWhenUsed="0"/>
-    <w:lsdException w:name="Medium List 2 Accent 6" w:semiHidden="0" w:uiPriority="66" w:unhideWhenUsed="0"/>
-    <w:lsdException w:name="Medium Grid 1 Accent 6" w:semiHidden="0" w:uiPriority="67" w:unhideWhenUsed="0"/>
-    <w:lsdException w:name="Medium Grid 2 Accent 6" w:semiHidden="0" w:uiPriority="68" w:unhideWhenUsed="0"/>
-    <w:lsdException w:name="Medium Grid 3 Accent 6" w:semiHidden="0" w:uiPriority="69" w:unhideWhenUsed="0"/>
-    <w:lsdException w:name="Dark List Accent 6" w:semiHidden="0" w:uiPriority="70" w:unhideWhenUsed="0"/>
-    <w:lsdException w:name="Colorful Shading Accent 6" w:semiHidden="0" w:uiPriority="71" w:unhideWhenUsed="0"/>
-    <w:lsdException w:name="Colorful List Accent 6" w:semiHidden="0" w:uiPriority="72" w:unhideWhenUsed="0"/>
-    <w:lsdException w:name="Colorful Grid Accent 6" w:semiHidden="0" w:uiPriority="73" w:unhideWhenUsed="0"/>
-    <w:lsdException w:name="Subtle Emphasis" w:semiHidden="0" w:uiPriority="19" w:unhideWhenUsed="0" w:qFormat="1"/>
-    <w:lsdException w:name="Intense Emphasis" w:semiHidden="0" w:uiPriority="21" w:unhideWhenUsed="0" w:qFormat="1"/>
-    <w:lsdException w:name="Subtle Reference" w:semiHidden="0" w:uiPriority="31" w:unhideWhenUsed="0" w:qFormat="1"/>
-    <w:lsdException w:name="Intense Reference" w:semiHidden="0" w:uiPriority="32" w:unhideWhenUsed="0" w:qFormat="1"/>
-    <w:lsdException w:name="Book Title" w:semiHidden="0" w:uiPriority="33" w:unhideWhenUsed="0" w:qFormat="1"/>
-    <w:lsdException w:name="Bibliography" w:uiPriority="37"/>
-    <w:lsdException w:name="TOC Heading" w:uiPriority="39" w:qFormat="1"/>
-  </w:latentStyles>
-  <w:style w:type="paragraph" w:default="1" w:styleId="Normal">
-    <w:name w:val="Normal"/>
-    <w:qFormat/>
-    <w:rsid w:val="00B508DE"/>
-  </w:style>
-  <w:style w:type="character" w:default="1" w:styleId="Policepardfaut">
-    <w:name w:val="Default Paragraph Font"/>
-    <w:uiPriority w:val="1"/>
-    <w:semiHidden/>
-    <w:unhideWhenUsed/>
-  </w:style>
-  <w:style w:type="table" w:default="1" w:styleId="TableauNormal">
-    <w:name w:val="Normal Table"/>
-    <w:uiPriority w:val="99"/>
-    <w:semiHidden/>
-    <w:unhideWhenUsed/>
-    <w:tblPr>
-      <w:tblInd w:w="0" w:type="dxa"/>
-      <w:tblCellMar>
-        <w:top w:w="0" w:type="dxa"/>
-        <w:left w:w="108" w:type="dxa"/>
-        <w:bottom w:w="0" w:type="dxa"/>
-        <w:right w:w="108" w:type="dxa"/>
-      </w:tblCellMar>
-    </w:tblPr>
-  </w:style>
-  <w:style w:type="numbering" w:default="1" w:styleId="Aucuneliste">
-    <w:name w:val="No List"/>
-    <w:uiPriority w:val="99"/>
-    <w:semiHidden/>
-    <w:unhideWhenUsed/>
-  </w:style>
-</w:styles>
-</file>
-
-<file path=word/stylesWithEffects.xml><?xml version="1.0" encoding="utf-8"?>
-<w:styles xmlns:wpc="http://schemas.microsoft.com/office/word/2010/wordprocessingCanvas" xmlns:mc="http://schemas.openxmlformats.org/markup-compatibility/2006" xmlns:o="urn:schemas-microsoft-com:office:office" xmlns:r="http://schemas.openxmlformats.org/officeDocument/2006/relationships" xmlns:m="http://schemas.openxmlformats.org/officeDocument/2006/math" xmlns:v="urn:schemas-microsoft-com:vml" xmlns:wp14="http://schemas.microsoft.com/office/word/2010/wordprocessingDrawing" xmlns:wp="http://schemas.openxmlformats.org/drawingml/2006/wordprocessingDrawing" xmlns:w10="urn:schemas-microsoft-com:office:word" xmlns:w="http://schemas.openxmlformats.org/wordprocessingml/2006/main" xmlns:w14="http://schemas.microsoft.com/office/word/2010/wordml" xmlns:wpg="http://schemas.microsoft.com/office/word/2010/wordprocessingGroup" xmlns:wpi="http://schemas.microsoft.com/office/word/2010/wordprocessingInk" xmlns:wne="http://schemas.microsoft.com/office/word/2006/wordml" xmlns:wps="http://schemas.microsoft.com/office/word/2010/wordprocessingShape" mc:Ignorable="w14 wp14">
-  <w:docDefaults>
-    <w:rPrDefault>
-      <w:rPr>
-        <w:rFonts w:asciiTheme="minorHAnsi" w:eastAsiaTheme="minorHAnsi" w:hAnsiTheme="minorHAnsi" w:cstheme="minorBidi"/>
-        <w:sz w:val="22"/>
-        <w:szCs w:val="22"/>
-        <w:lang w:val="fr-FR" w:eastAsia="en-US" w:bidi="ar-SA"/>
-      </w:rPr>
-    </w:rPrDefault>
-    <w:pPrDefault>
-      <w:pPr>
-        <w:spacing w:after="200" w:line="276" w:lineRule="auto"/>
-      </w:pPr>
-    </w:pPrDefault>
-  </w:docDefaults>
-  <w:latentStyles w:defLockedState="0" w:defUIPriority="99" w:defSemiHidden="1" w:defUnhideWhenUsed="1" w:defQFormat="0" w:count="267">
-    <w:lsdException w:name="Normal" w:semiHidden="0" w:uiPriority="0" w:unhideWhenUsed="0" w:qFormat="1"/>
-    <w:lsdException w:name="heading 1" w:semiHidden="0" w:uiPriority="9" w:unhideWhenUsed="0" w:qFormat="1"/>
-    <w:lsdException w:name="heading 2" w:uiPriority="9" w:qFormat="1"/>
-    <w:lsdException w:name="heading 3" w:uiPriority="9" w:qFormat="1"/>
-    <w:lsdException w:name="heading 4" w:uiPriority="9" w:qFormat="1"/>
-    <w:lsdException w:name="heading 5" w:uiPriority="9" w:qFormat="1"/>
-    <w:lsdException w:name="heading 6" w:uiPriority="9" w:qFormat="1"/>
-    <w:lsdException w:name="heading 7" w:uiPriority="9" w:qFormat="1"/>
-    <w:lsdException w:name="heading 8" w:uiPriority="9" w:qFormat="1"/>
-    <w:lsdException w:name="heading 9" w:uiPriority="9" w:qFormat="1"/>
-    <w:lsdException w:name="toc 1" w:uiPriority="39"/>
-    <w:lsdException w:name="toc 2" w:uiPriority="39"/>
-    <w:lsdException w:name="toc 3" w:uiPriority="39"/>
-    <w:lsdException w:name="toc 4" w:uiPriority="39"/>
-    <w:lsdException w:name="toc 5" w:uiPriority="39"/>
-    <w:lsdException w:name="toc 6" w:uiPriority="39"/>
-    <w:lsdException w:name="toc 7" w:uiPriority="39"/>
-    <w:lsdException w:name="toc 8" w:uiPriority="39"/>
-    <w:lsdException w:name="toc 9" w:uiPriority="39"/>
-    <w:lsdException w:name="caption" w:uiPriority="35" w:qFormat="1"/>
-    <w:lsdException w:name="Title" w:semiHidden="0" w:uiPriority="10" w:unhideWhenUsed="0" w:qFormat="1"/>
-    <w:lsdException w:name="Default Paragraph Font" w:uiPriority="1"/>
-    <w:lsdException w:name="Subtitle" w:semiHidden="0" w:uiPriority="11" w:unhideWhenUsed="0" w:qFormat="1"/>
-    <w:lsdException w:name="Strong" w:semiHidden="0" w:uiPriority="22" w:unhideWhenUsed="0" w:qFormat="1"/>
-    <w:lsdException w:name="Emphasis" w:semiHidden="0" w:uiPriority="20" w:unhideWhenUsed="0" w:qFormat="1"/>
-    <w:lsdException w:name="Table Grid" w:semiHidden="0" w:uiPriority="59" w:unhideWhenUsed="0"/>
-    <w:lsdException w:name="Placeholder Text" w:unhideWhenUsed="0"/>
-    <w:lsdException w:name="No Spacing" w:semiHidden="0" w:uiPriority="1" w:unhideWhenUsed="0" w:qFormat="1"/>
-    <w:lsdException w:name="Light Shading" w:semiHidden="0" w:uiPriority="60" w:unhideWhenUsed="0"/>
-    <w:lsdException w:name="Light List" w:semiHidden="0" w:uiPriority="61" w:unhideWhenUsed="0"/>
-    <w:lsdException w:name="Light Grid" w:semiHidden="0" w:uiPriority="62" w:unhideWhenUsed="0"/>
-    <w:lsdException w:name="Medium Shading 1" w:semiHidden="0" w:uiPriority="63" w:unhideWhenUsed="0"/>
-    <w:lsdException w:name="Medium Shading 2" w:semiHidden="0" w:uiPriority="64" w:unhideWhenUsed="0"/>
-    <w:lsdException w:name="Medium List 1" w:semiHidden="0" w:uiPriority="65" w:unhideWhenUsed="0"/>
-    <w:lsdException w:name="Medium List 2" w:semiHidden="0" w:uiPriority="66" w:unhideWhenUsed="0"/>
-    <w:lsdException w:name="Medium Grid 1" w:semiHidden="0" w:uiPriority="67" w:unhideWhenUsed="0"/>
-    <w:lsdException w:name="Medium Grid 2" w:semiHidden="0" w:uiPriority="68" w:unhideWhenUsed="0"/>
-    <w:lsdException w:name="Medium Grid 3" w:semiHidden="0" w:uiPriority="69" w:unhideWhenUsed="0"/>
-    <w:lsdException w:name="Dark List" w:semiHidden="0" w:uiPriority="70" w:unhideWhenUsed="0"/>
-    <w:lsdException w:name="Colorful Shading" w:semiHidden="0" w:uiPriority="71" w:unhideWhenUsed="0"/>
-    <w:lsdException w:name="Colorful List" w:semiHidden="0" w:uiPriority="72" w:unhideWhenUsed="0"/>
-    <w:lsdException w:name="Colorful Grid" w:semiHidden="0" w:uiPriority="73" w:unhideWhenUsed="0"/>
-    <w:lsdException w:name="Light Shading Accent 1" w:semiHidden="0" w:uiPriority="60" w:unhideWhenUsed="0"/>
-    <w:lsdException w:name="Light List Accent 1" w:semiHidden="0" w:uiPriority="61" w:unhideWhenUsed="0"/>
-    <w:lsdException w:name="Light Grid Accent 1" w:semiHidden="0" w:uiPriority="62" w:unhideWhenUsed="0"/>
-    <w:lsdException w:name="Medium Shading 1 Accent 1" w:semiHidden="0" w:uiPriority="63" w:unhideWhenUsed="0"/>
-    <w:lsdException w:name="Medium Shading 2 Accent 1" w:semiHidden="0" w:uiPriority="64" w:unhideWhenUsed="0"/>
-    <w:lsdException w:name="Medium List 1 Accent 1" w:semiHidden="0" w:uiPriority="65" w:unhideWhenUsed="0"/>
-    <w:lsdException w:name="Revision" w:unhideWhenUsed="0"/>
-    <w:lsdException w:name="List Paragraph" w:semiHidden="0" w:uiPriority="34" w:unhideWhenUsed="0" w:qFormat="1"/>
-    <w:lsdException w:name="Quote" w:semiHidden="0" w:uiPriority="29" w:unhideWhenUsed="0" w:qFormat="1"/>
-    <w:lsdException w:name="Intense Quote" w:semiHidden="0" w:uiPriority="30" w:unhideWhenUsed="0" w:qFormat="1"/>
-    <w:lsdException w:name="Medium List 2 Accent 1" w:semiHidden="0" w:uiPriority="66" w:unhideWhenUsed="0"/>
-    <w:lsdException w:name="Medium Grid 1 Accent 1" w:semiHidden="0" w:uiPriority="67" w:unhideWhenUsed="0"/>
-    <w:lsdException w:name="Medium Grid 2 Accent 1" w:semiHidden="0" w:uiPriority="68" w:unhideWhenUsed="0"/>
-    <w:lsdException w:name="Medium Grid 3 Accent 1" w:semiHidden="0" w:uiPriority="69" w:unhideWhenUsed="0"/>
-    <w:lsdException w:name="Dark List Accent 1" w:semiHidden="0" w:uiPriority="70" w:unhideWhenUsed="0"/>
-    <w:lsdException w:name="Colorful Shading Accent 1" w:semiHidden="0" w:uiPriority="71" w:unhideWhenUsed="0"/>
-    <w:lsdException w:name="Colorful List Accent 1" w:semiHidden="0" w:uiPriority="72" w:unhideWhenUsed="0"/>
-    <w:lsdException w:name="Colorful Grid Accent 1" w:semiHidden="0" w:uiPriority="73" w:unhideWhenUsed="0"/>
-    <w:lsdException w:name="Light Shading Accent 2" w:semiHidden="0" w:uiPriority="60" w:unhideWhenUsed="0"/>
-    <w:lsdException w:name="Light List Accent 2" w:semiHidden="0" w:uiPriority="61" w:unhideWhenUsed="0"/>
-    <w:lsdException w:name="Light Grid Accent 2" w:semiHidden="0" w:uiPriority="62" w:unhideWhenUsed="0"/>
-    <w:lsdException w:name="Medium Shading 1 Accent 2" w:semiHidden="0" w:uiPriority="63" w:unhideWhenUsed="0"/>
-    <w:lsdException w:name="Medium Shading 2 Accent 2" w:semiHidden="0" w:uiPriority="64" w:unhideWhenUsed="0"/>
-    <w:lsdException w:name="Medium List 1 Accent 2" w:semiHidden="0" w:uiPriority="65" w:unhideWhenUsed="0"/>
-    <w:lsdException w:name="Medium List 2 Accent 2" w:semiHidden="0" w:uiPriority="66" w:unhideWhenUsed="0"/>
-    <w:lsdException w:name="Medium Grid 1 Accent 2" w:semiHidden="0" w:uiPriority="67" w:unhideWhenUsed="0"/>
-    <w:lsdException w:name="Medium Grid 2 Accent 2" w:semiHidden="0" w:uiPriority="68" w:unhideWhenUsed="0"/>
-    <w:lsdException w:name="Medium Grid 3 Accent 2" w:semiHidden="0" w:uiPriority="69" w:unhideWhenUsed="0"/>
-    <w:lsdException w:name="Dark List Accent 2" w:semiHidden="0" w:uiPriority="70" w:unhideWhenUsed="0"/>
-    <w:lsdException w:name="Colorful Shading Accent 2" w:semiHidden="0" w:uiPriority="71" w:unhideWhenUsed="0"/>
-    <w:lsdException w:name="Colorful List Accent 2" w:semiHidden="0" w:uiPriority="72" w:unhideWhenUsed="0"/>
-    <w:lsdException w:name="Colorful Grid Accent 2" w:semiHidden="0" w:uiPriority="73" w:unhideWhenUsed="0"/>
-    <w:lsdException w:name="Light Shading Accent 3" w:semiHidden="0" w:uiPriority="60" w:unhideWhenUsed="0"/>
-    <w:lsdException w:name="Light List Accent 3" w:semiHidden="0" w:uiPriority="61" w:unhideWhenUsed="0"/>
-    <w:lsdException w:name="Light Grid Accent 3" w:semiHidden="0" w:uiPriority="62" w:unhideWhenUsed="0"/>
-    <w:lsdException w:name="Medium Shading 1 Accent 3" w:semiHidden="0" w:uiPriority="63" w:unhideWhenUsed="0"/>
-    <w:lsdException w:name="Medium Shading 2 Accent 3" w:semiHidden="0" w:uiPriority="64" w:unhideWhenUsed="0"/>
-    <w:lsdException w:name="Medium List 1 Accent 3" w:semiHidden="0" w:uiPriority="65" w:unhideWhenUsed="0"/>
-    <w:lsdException w:name="Medium List 2 Accent 3" w:semiHidden="0" w:uiPriority="66" w:unhideWhenUsed="0"/>
-    <w:lsdException w:name="Medium Grid 1 Accent 3" w:semiHidden="0" w:uiPriority="67" w:unhideWhenUsed="0"/>
-    <w:lsdException w:name="Medium Grid 2 Accent 3" w:semiHidden="0" w:uiPriority="68" w:unhideWhenUsed="0"/>
-    <w:lsdException w:name="Medium Grid 3 Accent 3" w:semiHidden="0" w:uiPriority="69" w:unhideWhenUsed="0"/>
-    <w:lsdException w:name="Dark List Accent 3" w:semiHidden="0" w:uiPriority="70" w:unhideWhenUsed="0"/>
-    <w:lsdException w:name="Colorful Shading Accent 3" w:semiHidden="0" w:uiPriority="71" w:unhideWhenUsed="0"/>
-    <w:lsdException w:name="Colorful List Accent 3" w:semiHidden="0" w:uiPriority="72" w:unhideWhenUsed="0"/>
-    <w:lsdException w:name="Colorful Grid Accent 3" w:semiHidden="0" w:uiPriority="73" w:unhideWhenUsed="0"/>
-    <w:lsdException w:name="Light Shading Accent 4" w:semiHidden="0" w:uiPriority="60" w:unhideWhenUsed="0"/>
-    <w:lsdException w:name="Light List Accent 4" w:semiHidden="0" w:uiPriority="61" w:unhideWhenUsed="0"/>
-    <w:lsdException w:name="Light Grid Accent 4" w:semiHidden="0" w:uiPriority="62" w:unhideWhenUsed="0"/>
-    <w:lsdException w:name="Medium Shading 1 Accent 4" w:semiHidden="0" w:uiPriority="63" w:unhideWhenUsed="0"/>
-    <w:lsdException w:name="Medium Shading 2 Accent 4" w:semiHidden="0" w:uiPriority="64" w:unhideWhenUsed="0"/>
-    <w:lsdException w:name="Medium List 1 Accent 4" w:semiHidden="0" w:uiPriority="65" w:unhideWhenUsed="0"/>
-    <w:lsdException w:name="Medium List 2 Accent 4" w:semiHidden="0" w:uiPriority="66" w:unhideWhenUsed="0"/>
-    <w:lsdException w:name="Medium Grid 1 Accent 4" w:semiHidden="0" w:uiPriority="67" w:unhideWhenUsed="0"/>
-    <w:lsdException w:name="Medium Grid 2 Accent 4" w:semiHidden="0" w:uiPriority="68" w:unhideWhenUsed="0"/>
-    <w:lsdException w:name="Medium Grid 3 Accent 4" w:semiHidden="0" w:uiPriority="69" w:unhideWhenUsed="0"/>
-    <w:lsdException w:name="Dark List Accent 4" w:semiHidden="0" w:uiPriority="70" w:unhideWhenUsed="0"/>
-    <w:lsdException w:name="Colorful Shading Accent 4" w:semiHidden="0" w:uiPriority="71" w:unhideWhenUsed="0"/>
-    <w:lsdException w:name="Colorful List Accent 4" w:semiHidden="0" w:uiPriority="72" w:unhideWhenUsed="0"/>
-    <w:lsdException w:name="Colorful Grid Accent 4" w:semiHidden="0" w:uiPriority="73" w:unhideWhenUsed="0"/>
-    <w:lsdException w:name="Light Shading Accent 5" w:semiHidden="0" w:uiPriority="60" w:unhideWhenUsed="0"/>
-    <w:lsdException w:name="Light List Accent 5" w:semiHidden="0" w:uiPriority="61" w:unhideWhenUsed="0"/>
-    <w:lsdException w:name="Light Grid Accent 5" w:semiHidden="0" w:uiPriority="62" w:unhideWhenUsed="0"/>
-    <w:lsdException w:name="Medium Shading 1 Accent 5" w:semiHidden="0" w:uiPriority="63" w:unhideWhenUsed="0"/>
-    <w:lsdException w:name="Medium Shading 2 Accent 5" w:semiHidden="0" w:uiPriority="64" w:unhideWhenUsed="0"/>
-    <w:lsdException w:name="Medium List 1 Accent 5" w:semiHidden="0" w:uiPriority="65" w:unhideWhenUsed="0"/>
-    <w:lsdException w:name="Medium List 2 Accent 5" w:semiHidden="0" w:uiPriority="66" w:unhideWhenUsed="0"/>
-    <w:lsdException w:name="Medium Grid 1 Accent 5" w:semiHidden="0" w:uiPriority="67" w:unhideWhenUsed="0"/>
-    <w:lsdException w:name="Medium Grid 2 Accent 5" w:semiHidden="0" w:uiPriority="68" w:unhideWhenUsed="0"/>
-    <w:lsdException w:name="Medium Grid 3 Accent 5" w:semiHidden="0" w:uiPriority="69" w:unhideWhenUsed="0"/>
-    <w:lsdException w:name="Dark List Accent 5" w:semiHidden="0" w:uiPriority="70" w:unhideWhenUsed="0"/>
-    <w:lsdException w:name="Colorful Shading Accent 5" w:semiHidden="0" w:uiPriority="71" w:unhideWhenUsed="0"/>
-    <w:lsdException w:name="Colorful List Accent 5" w:semiHidden="0" w:uiPriority="72" w:unhideWhenUsed="0"/>
-    <w:lsdException w:name="Colorful Grid Accent 5" w:semiHidden="0" w:uiPriority="73" w:unhideWhenUsed="0"/>
-    <w:lsdException w:name="Light Shading Accent 6" w:semiHidden="0" w:uiPriority="60" w:unhideWhenUsed="0"/>
-    <w:lsdException w:name="Light List Accent 6" w:semiHidden="0" w:uiPriority="61" w:unhideWhenUsed="0"/>
-    <w:lsdException w:name="Light Grid Accent 6" w:semiHidden="0" w:uiPriority="62" w:unhideWhenUsed="0"/>
-    <w:lsdException w:name="Medium Shading 1 Accent 6" w:semiHidden="0" w:uiPriority="63" w:unhideWhenUsed="0"/>
-    <w:lsdException w:name="Medium Shading 2 Accent 6" w:semiHidden="0" w:uiPriority="64" w:unhideWhenUsed="0"/>
-    <w:lsdException w:name="Medium List 1 Accent 6" w:semiHidden="0" w:uiPriority="65" w:unhideWhenUsed="0"/>
-    <w:lsdException w:name="Medium List 2 Accent 6" w:semiHidden="0" w:uiPriority="66" w:unhideWhenUsed="0"/>
-    <w:lsdException w:name="Medium Grid 1 Accent 6" w:semiHidden="0" w:uiPriority="67" w:unhideWhenUsed="0"/>
-    <w:lsdException w:name="Medium Grid 2 Accent 6" w:semiHidden="0" w:uiPriority="68" w:unhideWhenUsed="0"/>
-    <w:lsdException w:name="Medium Grid 3 Accent 6" w:semiHidden="0" w:uiPriority="69" w:unhideWhenUsed="0"/>
-    <w:lsdException w:name="Dark List Accent 6" w:semiHidden="0" w:uiPriority="70" w:unhideWhenUsed="0"/>
-    <w:lsdException w:name="Colorful Shading Accent 6" w:semiHidden="0" w:uiPriority="71" w:unhideWhenUsed="0"/>
-    <w:lsdException w:name="Colorful List Accent 6" w:semiHidden="0" w:uiPriority="72" w:unhideWhenUsed="0"/>
-    <w:lsdException w:name="Colorful Grid Accent 6" w:semiHidden="0" w:uiPriority="73" w:unhideWhenUsed="0"/>
-    <w:lsdException w:name="Subtle Emphasis" w:semiHidden="0" w:uiPriority="19" w:unhideWhenUsed="0" w:qFormat="1"/>
-    <w:lsdException w:name="Intense Emphasis" w:semiHidden="0" w:uiPriority="21" w:unhideWhenUsed="0" w:qFormat="1"/>
-    <w:lsdException w:name="Subtle Reference" w:semiHidden="0" w:uiPriority="31" w:unhideWhenUsed="0" w:qFormat="1"/>
-    <w:lsdException w:name="Intense Reference" w:semiHidden="0" w:uiPriority="32" w:unhideWhenUsed="0" w:qFormat="1"/>
-    <w:lsdException w:name="Book Title" w:semiHidden="0" w:uiPriority="33" w:unhideWhenUsed="0" w:qFormat="1"/>
-    <w:lsdException w:name="Bibliography" w:uiPriority="37"/>
-    <w:lsdException w:name="TOC Heading" w:uiPriority="39" w:qFormat="1"/>
+  <w:latentStyles w:defLockedState="0" w:defUIPriority="99" w:defSemiHidden="0" w:defUnhideWhenUsed="0" w:defQFormat="0" w:count="380">
+    <w:lsdException w:name="Normal" w:uiPriority="0" w:qFormat="1"/>
+    <w:lsdException w:name="heading 1" w:uiPriority="9" w:qFormat="1"/>
+    <w:lsdException w:name="heading 2" w:semiHidden="1" w:uiPriority="9" w:unhideWhenUsed="1" w:qFormat="1"/>
+    <w:lsdException w:name="heading 3" w:semiHidden="1" w:uiPriority="9" w:unhideWhenUsed="1" w:qFormat="1"/>
+    <w:lsdException w:name="heading 4" w:semiHidden="1" w:uiPriority="9" w:unhideWhenUsed="1" w:qFormat="1"/>
+    <w:lsdException w:name="heading 5" w:semiHidden="1" w:uiPriority="9" w:unhideWhenUsed="1" w:qFormat="1"/>
+    <w:lsdException w:name="heading 6" w:semiHidden="1" w:uiPriority="9" w:unhideWhenUsed="1" w:qFormat="1"/>
+    <w:lsdException w:name="heading 7" w:semiHidden="1" w:uiPriority="9" w:unhideWhenUsed="1" w:qFormat="1"/>
+    <w:lsdException w:name="heading 8" w:semiHidden="1" w:uiPriority="9" w:unhideWhenUsed="1" w:qFormat="1"/>
+    <w:lsdException w:name="heading 9" w:semiHidden="1" w:uiPriority="9" w:unhideWhenUsed="1" w:qFormat="1"/>
+    <w:lsdException w:name="index 1" w:semiHidden="1" w:unhideWhenUsed="1"/>
+    <w:lsdException w:name="index 2" w:semiHidden="1" w:unhideWhenUsed="1"/>
+    <w:lsdException w:name="index 3" w:semiHidden="1" w:unhideWhenUsed="1"/>
+    <w:lsdException w:name="index 4" w:semiHidden="1" w:unhideWhenUsed="1"/>
+    <w:lsdException w:name="index 5" w:semiHidden="1" w:unhideWhenUsed="1"/>
+    <w:lsdException w:name="index 6" w:semiHidden="1" w:unhideWhenUsed="1"/>
+    <w:lsdException w:name="index 7" w:semiHidden="1" w:unhideWhenUsed="1"/>
+    <w:lsdException w:name="index 8" w:semiHidden="1" w:unhideWhenUsed="1"/>
+    <w:lsdException w:name="index 9" w:semiHidden="1" w:unhideWhenUsed="1"/>
+    <w:lsdException w:name="toc 1" w:semiHidden="1" w:uiPriority="39" w:unhideWhenUsed="1"/>
+    <w:lsdException w:name="toc 2" w:semiHidden="1" w:uiPriority="39" w:unhideWhenUsed="1"/>
+    <w:lsdException w:name="toc 3" w:semiHidden="1" w:uiPriority="39" w:unhideWhenUsed="1"/>
+    <w:lsdException w:name="toc 4" w:semiHidden="1" w:uiPriority="39" w:unhideWhenUsed="1"/>
+    <w:lsdException w:name="toc 5" w:semiHidden="1" w:uiPriority="39" w:unhideWhenUsed="1"/>
+    <w:lsdException w:name="toc 6" w:semiHidden="1" w:uiPriority="39" w:unhideWhenUsed="1"/>
+    <w:lsdException w:name="toc 7" w:semiHidden="1" w:uiPriority="39" w:unhideWhenUsed="1"/>
+    <w:lsdException w:name="toc 8" w:semiHidden="1" w:uiPriority="39" w:unhideWhenUsed="1"/>
+    <w:lsdException w:name="toc 9" w:semiHidden="1" w:uiPriority="39" w:unhideWhenUsed="1"/>
+    <w:lsdException w:name="Normal Indent" w:semiHidden="1" w:unhideWhenUsed="1"/>
+    <w:lsdException w:name="footnote text" w:semiHidden="1" w:unhideWhenUsed="1"/>
+    <w:lsdException w:name="annotation text" w:semiHidden="1" w:unhideWhenUsed="1"/>
+    <w:lsdException w:name="header" w:semiHidden="1" w:unhideWhenUsed="1"/>
+    <w:lsdException w:name="footer" w:semiHidden="1" w:unhideWhenUsed="1"/>
+    <w:lsdException w:name="index heading" w:semiHidden="1" w:unhideWhenUsed="1"/>
+    <w:lsdException w:name="caption" w:semiHidden="1" w:uiPriority="35" w:unhideWhenUsed="1" w:qFormat="1"/>
+    <w:lsdException w:name="table of figures" w:semiHidden="1" w:unhideWhenUsed="1"/>
+    <w:lsdException w:name="envelope address" w:semiHidden="1" w:unhideWhenUsed="1"/>
+    <w:lsdException w:name="envelope return" w:semiHidden="1" w:unhideWhenUsed="1"/>
+    <w:lsdException w:name="footnote reference" w:semiHidden="1" w:unhideWhenUsed="1"/>
+    <w:lsdException w:name="annotation reference" w:semiHidden="1" w:unhideWhenUsed="1"/>
+    <w:lsdException w:name="line number" w:semiHidden="1" w:unhideWhenUsed="1"/>
+    <w:lsdException w:name="page number" w:semiHidden="1" w:unhideWhenUsed="1"/>
+    <w:lsdException w:name="endnote reference" w:semiHidden="1" w:unhideWhenUsed="1"/>
+    <w:lsdException w:name="endnote text" w:semiHidden="1" w:unhideWhenUsed="1"/>
+    <w:lsdException w:name="table of authorities" w:semiHidden="1" w:unhideWhenUsed="1"/>
+    <w:lsdException w:name="macro" w:semiHidden="1" w:unhideWhenUsed="1"/>
+    <w:lsdException w:name="toa heading" w:semiHidden="1" w:unhideWhenUsed="1"/>
+    <w:lsdException w:name="List" w:semiHidden="1" w:unhideWhenUsed="1"/>
+    <w:lsdException w:name="List Bullet" w:semiHidden="1" w:unhideWhenUsed="1"/>
+    <w:lsdException w:name="List Number" w:semiHidden="1" w:unhideWhenUsed="1"/>
+    <w:lsdException w:name="List 2" w:semiHidden="1" w:unhideWhenUsed="1"/>
+    <w:lsdException w:name="List 3" w:semiHidden="1" w:unhideWhenUsed="1"/>
+    <w:lsdException w:name="List 4" w:semiHidden="1" w:unhideWhenUsed="1"/>
+    <w:lsdException w:name="List 5" w:semiHidden="1" w:unhideWhenUsed="1"/>
+    <w:lsdException w:name="List Bullet 2" w:semiHidden="1" w:unhideWhenUsed="1"/>
+    <w:lsdException w:name="List Bullet 3" w:semiHidden="1" w:unhideWhenUsed="1"/>
+    <w:lsdException w:name="List Bullet 4" w:semiHidden="1" w:unhideWhenUsed="1"/>
+    <w:lsdException w:name="List Bullet 5" w:semiHidden="1" w:unhideWhenUsed="1"/>
+    <w:lsdException w:name="List Number 2" w:semiHidden="1" w:unhideWhenUsed="1"/>
+    <w:lsdException w:name="List Number 3" w:semiHidden="1" w:unhideWhenUsed="1"/>
+    <w:lsdException w:name="List Number 4" w:semiHidden="1" w:unhideWhenUsed="1"/>
+    <w:lsdException w:name="List Number 5" w:semiHidden="1" w:unhideWhenUsed="1"/>
+    <w:lsdException w:name="Title" w:uiPriority="10" w:qFormat="1"/>
+    <w:lsdException w:name="Closing" w:semiHidden="1" w:unhideWhenUsed="1"/>
+    <w:lsdException w:name="Signature" w:semiHidden="1" w:unhideWhenUsed="1"/>
+    <w:lsdException w:name="Default Paragraph Font" w:semiHidden="1" w:uiPriority="1" w:unhideWhenUsed="1"/>
+    <w:lsdException w:name="Body Text" w:semiHidden="1" w:unhideWhenUsed="1"/>
+    <w:lsdException w:name="Body Text Indent" w:semiHidden="1" w:unhideWhenUsed="1"/>
+    <w:lsdException w:name="List Continue" w:semiHidden="1" w:unhideWhenUsed="1"/>
+    <w:lsdException w:name="List Continue 2" w:semiHidden="1" w:unhideWhenUsed="1"/>
+    <w:lsdException w:name="List Continue 3" w:semiHidden="1" w:unhideWhenUsed="1"/>
+    <w:lsdException w:name="List Continue 4" w:semiHidden="1" w:unhideWhenUsed="1"/>
+    <w:lsdException w:name="List Continue 5" w:semiHidden="1" w:unhideWhenUsed="1"/>
+    <w:lsdException w:name="Message Header" w:semiHidden="1" w:unhideWhenUsed="1"/>
+    <w:lsdException w:name="Subtitle" w:uiPriority="11" w:qFormat="1"/>
+    <w:lsdException w:name="Salutation" w:semiHidden="1" w:unhideWhenUsed="1"/>
+    <w:lsdException w:name="Date" w:semiHidden="1" w:unhideWhenUsed="1"/>
+    <w:lsdException w:name="Body Text First Indent" w:semiHidden="1" w:unhideWhenUsed="1"/>
+    <w:lsdException w:name="Body Text First Indent 2" w:semiHidden="1" w:unhideWhenUsed="1"/>
+    <w:lsdException w:name="Note Heading" w:semiHidden="1" w:unhideWhenUsed="1"/>
+    <w:lsdException w:name="Body Text 2" w:semiHidden="1" w:unhideWhenUsed="1"/>
+    <w:lsdException w:name="Body Text 3" w:semiHidden="1" w:unhideWhenUsed="1"/>
+    <w:lsdException w:name="Body Text Indent 2" w:semiHidden="1" w:unhideWhenUsed="1"/>
+    <w:lsdException w:name="Body Text Indent 3" w:semiHidden="1" w:unhideWhenUsed="1"/>
+    <w:lsdException w:name="Block Text" w:semiHidden="1" w:unhideWhenUsed="1"/>
+    <w:lsdException w:name="Hyperlink" w:semiHidden="1" w:unhideWhenUsed="1"/>
+    <w:lsdException w:name="FollowedHyperlink" w:semiHidden="1" w:unhideWhenUsed="1"/>
+    <w:lsdException w:name="Strong" w:uiPriority="22" w:qFormat="1"/>
+    <w:lsdException w:name="Emphasis" w:uiPriority="20" w:qFormat="1"/>
+    <w:lsdException w:name="Document Map" w:semiHidden="1" w:unhideWhenUsed="1"/>
+    <w:lsdException w:name="Plain Text" w:semiHidden="1" w:unhideWhenUsed="1"/>
+    <w:lsdException w:name="E-mail Signature" w:semiHidden="1" w:unhideWhenUsed="1"/>
+    <w:lsdException w:name="HTML Top of Form" w:semiHidden="1" w:unhideWhenUsed="1"/>
+    <w:lsdException w:name="HTML Bottom of Form" w:semiHidden="1" w:unhideWhenUsed="1"/>
+    <w:lsdException w:name="Normal (Web)" w:semiHidden="1" w:unhideWhenUsed="1"/>
+    <w:lsdException w:name="HTML Acronym" w:semiHidden="1" w:unhideWhenUsed="1"/>
+    <w:lsdException w:name="HTML Address" w:semiHidden="1" w:unhideWhenUsed="1"/>
+    <w:lsdException w:name="HTML Cite" w:semiHidden="1" w:unhideWhenUsed="1"/>
+    <w:lsdException w:name="HTML Code" w:semiHidden="1" w:unhideWhenUsed="1"/>
+    <w:lsdException w:name="HTML Definition" w:semiHidden="1" w:unhideWhenUsed="1"/>
+    <w:lsdException w:name="HTML Keyboard" w:semiHidden="1" w:unhideWhenUsed="1"/>
+    <w:lsdException w:name="HTML Preformatted" w:semiHidden="1" w:unhideWhenUsed="1"/>
+    <w:lsdException w:name="HTML Sample" w:semiHidden="1" w:unhideWhenUsed="1"/>
+    <w:lsdException w:name="HTML Typewriter" w:semiHidden="1" w:unhideWhenUsed="1"/>
+    <w:lsdException w:name="HTML Variable" w:semiHidden="1" w:unhideWhenUsed="1"/>
+    <w:lsdException w:name="Normal Table" w:semiHidden="1" w:unhideWhenUsed="1"/>
+    <w:lsdException w:name="annotation subject" w:semiHidden="1" w:unhideWhenUsed="1"/>
+    <w:lsdException w:name="No List" w:semiHidden="1" w:unhideWhenUsed="1"/>
+    <w:lsdException w:name="Outline List 1" w:semiHidden="1" w:unhideWhenUsed="1"/>
+    <w:lsdException w:name="Outline List 2" w:semiHidden="1" w:unhideWhenUsed="1"/>
+    <w:lsdException w:name="Outline List 3" w:semiHidden="1" w:unhideWhenUsed="1"/>
+    <w:lsdException w:name="Table Simple 1" w:semiHidden="1" w:unhideWhenUsed="1"/>
+    <w:lsdException w:name="Table Simple 2" w:semiHidden="1" w:unhideWhenUsed="1"/>
+    <w:lsdException w:name="Table Simple 3" w:semiHidden="1" w:unhideWhenUsed="1"/>
+    <w:lsdException w:name="Table Classic 1" w:semiHidden="1" w:unhideWhenUsed="1"/>
+    <w:lsdException w:name="Table Classic 2" w:semiHidden="1" w:unhideWhenUsed="1"/>
+    <w:lsdException w:name="Table Classic 3" w:semiHidden="1" w:unhideWhenUsed="1"/>
+    <w:lsdException w:name="Table Classic 4" w:semiHidden="1" w:unhideWhenUsed="1"/>
+    <w:lsdException w:name="Table Colorful 1" w:semiHidden="1" w:unhideWhenUsed="1"/>
+    <w:lsdException w:name="Table Colorful 2" w:semiHidden="1" w:unhideWhenUsed="1"/>
+    <w:lsdException w:name="Table Colorful 3" w:semiHidden="1" w:unhideWhenUsed="1"/>
+    <w:lsdException w:name="Table Columns 1" w:semiHidden="1" w:unhideWhenUsed="1"/>
+    <w:lsdException w:name="Table Columns 2" w:semiHidden="1" w:unhideWhenUsed="1"/>
+    <w:lsdException w:name="Table Columns 3" w:semiHidden="1" w:unhideWhenUsed="1"/>
+    <w:lsdException w:name="Table Columns 4" w:semiHidden="1" w:unhideWhenUsed="1"/>
+    <w:lsdException w:name="Table Columns 5" w:semiHidden="1" w:unhideWhenUsed="1"/>
+    <w:lsdException w:name="Table Grid 1" w:semiHidden="1" w:unhideWhenUsed="1"/>
+    <w:lsdException w:name="Table Grid 2" w:semiHidden="1" w:unhideWhenUsed="1"/>
+    <w:lsdException w:name="Table Grid 3" w:semiHidden="1" w:unhideWhenUsed="1"/>
+    <w:lsdException w:name="Table Grid 4" w:semiHidden="1" w:unhideWhenUsed="1"/>
+    <w:lsdException w:name="Table Grid 5" w:semiHidden="1" w:unhideWhenUsed="1"/>
+    <w:lsdException w:name="Table Grid 6" w:semiHidden="1" w:unhideWhenUsed="1"/>
+    <w:lsdException w:name="Table Grid 7" w:semiHidden="1" w:unhideWhenUsed="1"/>
+    <w:lsdException w:name="Table Grid 8" w:semiHidden="1" w:unhideWhenUsed="1"/>
+    <w:lsdException w:name="Table List 1" w:semiHidden="1" w:unhideWhenUsed="1"/>
+    <w:lsdException w:name="Table List 2" w:semiHidden="1" w:unhideWhenUsed="1"/>
+    <w:lsdException w:name="Table List 3" w:semiHidden="1" w:unhideWhenUsed="1"/>
+    <w:lsdException w:name="Table List 4" w:semiHidden="1" w:unhideWhenUsed="1"/>
+    <w:lsdException w:name="Table List 5" w:semiHidden="1" w:unhideWhenUsed="1"/>
+    <w:lsdException w:name="Table List 6" w:semiHidden="1" w:unhideWhenUsed="1"/>
+    <w:lsdException w:name="Table List 7" w:semiHidden="1" w:unhideWhenUsed="1"/>
+    <w:lsdException w:name="Table List 8" w:semiHidden="1" w:unhideWhenUsed="1"/>
+    <w:lsdException w:name="Table 3D effects 1" w:semiHidden="1" w:unhideWhenUsed="1"/>
+    <w:lsdException w:name="Table 3D effects 2" w:semiHidden="1" w:unhideWhenUsed="1"/>
+    <w:lsdException w:name="Table 3D effects 3" w:semiHidden="1" w:unhideWhenUsed="1"/>
+    <w:lsdException w:name="Table Contemporary" w:semiHidden="1" w:unhideWhenUsed="1"/>
+    <w:lsdException w:name="Table Elegant" w:semiHidden="1" w:unhideWhenUsed="1"/>
+    <w:lsdException w:name="Table Professional" w:semiHidden="1" w:unhideWhenUsed="1"/>
+    <w:lsdException w:name="Table Subtle 1" w:semiHidden="1" w:unhideWhenUsed="1"/>
+    <w:lsdException w:name="Table Subtle 2" w:semiHidden="1" w:unhideWhenUsed="1"/>
+    <w:lsdException w:name="Table Web 1" w:semiHidden="1" w:unhideWhenUsed="1"/>
+    <w:lsdException w:name="Table Web 2" w:semiHidden="1" w:unhideWhenUsed="1"/>
+    <w:lsdException w:name="Table Web 3" w:semiHidden="1" w:unhideWhenUsed="1"/>
+    <w:lsdException w:name="Balloon Text" w:semiHidden="1" w:unhideWhenUsed="1"/>
+    <w:lsdException w:name="Table Grid" w:uiPriority="59"/>
+    <w:lsdException w:name="Table Theme" w:semiHidden="1" w:unhideWhenUsed="1"/>
+    <w:lsdException w:name="Note Level 1" w:semiHidden="1" w:unhideWhenUsed="1"/>
+    <w:lsdException w:name="Note Level 2" w:semiHidden="1" w:unhideWhenUsed="1"/>
+    <w:lsdException w:name="Note Level 3" w:semiHidden="1" w:unhideWhenUsed="1"/>
+    <w:lsdException w:name="Note Level 4" w:semiHidden="1" w:unhideWhenUsed="1"/>
+    <w:lsdException w:name="Note Level 5" w:semiHidden="1" w:unhideWhenUsed="1"/>
+    <w:lsdException w:name="Note Level 6" w:semiHidden="1" w:unhideWhenUsed="1"/>
+    <w:lsdException w:name="Note Level 7" w:semiHidden="1" w:unhideWhenUsed="1"/>
+    <w:lsdException w:name="Note Level 8" w:semiHidden="1" w:unhideWhenUsed="1"/>
+    <w:lsdException w:name="Note Level 9" w:semiHidden="1" w:unhideWhenUsed="1"/>
+    <w:lsdException w:name="Placeholder Text" w:semiHidden="1"/>
+    <w:lsdException w:name="No Spacing" w:uiPriority="1" w:qFormat="1"/>
+    <w:lsdException w:name="Light Shading" w:uiPriority="60"/>
+    <w:lsdException w:name="Light List" w:uiPriority="61"/>
+    <w:lsdException w:name="Light Grid" w:uiPriority="62"/>
+    <w:lsdException w:name="Medium Shading 1" w:uiPriority="63"/>
+    <w:lsdException w:name="Medium Shading 2" w:uiPriority="64"/>
+    <w:lsdException w:name="Medium List 1" w:uiPriority="65"/>
+    <w:lsdException w:name="Medium List 2" w:uiPriority="66"/>
+    <w:lsdException w:name="Medium Grid 1" w:uiPriority="67"/>
+    <w:lsdException w:name="Medium Grid 2" w:uiPriority="68"/>
+    <w:lsdException w:name="Medium Grid 3" w:uiPriority="69"/>
+    <w:lsdException w:name="Dark List" w:uiPriority="70"/>
+    <w:lsdException w:name="Colorful Shading" w:uiPriority="71"/>
+    <w:lsdException w:name="Colorful List" w:uiPriority="72"/>
+    <w:lsdException w:name="Colorful Grid" w:uiPriority="73"/>
+    <w:lsdException w:name="Light Shading Accent 1" w:uiPriority="60"/>
+    <w:lsdException w:name="Light List Accent 1" w:uiPriority="61"/>
+    <w:lsdException w:name="Light Grid Accent 1" w:uiPriority="62"/>
+    <w:lsdException w:name="Medium Shading 1 Accent 1" w:uiPriority="63"/>
+    <w:lsdException w:name="Medium Shading 2 Accent 1" w:uiPriority="64"/>
+    <w:lsdException w:name="Medium List 1 Accent 1" w:uiPriority="65"/>
+    <w:lsdException w:name="Revision" w:semiHidden="1"/>
+    <w:lsdException w:name="List Paragraph" w:uiPriority="34" w:qFormat="1"/>
+    <w:lsdException w:name="Quote" w:uiPriority="29" w:qFormat="1"/>
+    <w:lsdException w:name="Intense Quote" w:uiPriority="30" w:qFormat="1"/>
+    <w:lsdException w:name="Medium List 2 Accent 1" w:uiPriority="66"/>
+    <w:lsdException w:name="Medium Grid 1 Accent 1" w:uiPriority="67"/>
+    <w:lsdException w:name="Medium Grid 2 Accent 1" w:uiPriority="68"/>
+    <w:lsdException w:name="Medium Grid 3 Accent 1" w:uiPriority="69"/>
+    <w:lsdException w:name="Dark List Accent 1" w:uiPriority="70"/>
+    <w:lsdException w:name="Colorful Shading Accent 1" w:uiPriority="71"/>
+    <w:lsdException w:name="Colorful List Accent 1" w:uiPriority="72"/>
+    <w:lsdException w:name="Colorful Grid Accent 1" w:uiPriority="73"/>
+    <w:lsdException w:name="Light Shading Accent 2" w:uiPriority="60"/>
+    <w:lsdException w:name="Light List Accent 2" w:uiPriority="61"/>
+    <w:lsdException w:name="Light Grid Accent 2" w:uiPriority="62"/>
+    <w:lsdException w:name="Medium Shading 1 Accent 2" w:uiPriority="63"/>
+    <w:lsdException w:name="Medium Shading 2 Accent 2" w:uiPriority="64"/>
+    <w:lsdException w:name="Medium List 1 Accent 2" w:uiPriority="65"/>
+    <w:lsdException w:name="Medium List 2 Accent 2" w:uiPriority="66"/>
+    <w:lsdException w:name="Medium Grid 1 Accent 2" w:uiPriority="67"/>
+    <w:lsdException w:name="Medium Grid 2 Accent 2" w:uiPriority="68"/>
+    <w:lsdException w:name="Medium Grid 3 Accent 2" w:uiPriority="69"/>
+    <w:lsdException w:name="Dark List Accent 2" w:uiPriority="70"/>
+    <w:lsdException w:name="Colorful Shading Accent 2" w:uiPriority="71"/>
+    <w:lsdException w:name="Colorful List Accent 2" w:uiPriority="72"/>
+    <w:lsdException w:name="Colorful Grid Accent 2" w:uiPriority="73"/>
+    <w:lsdException w:name="Light Shading Accent 3" w:uiPriority="60"/>
+    <w:lsdException w:name="Light List Accent 3" w:uiPriority="61"/>
+    <w:lsdException w:name="Light Grid Accent 3" w:uiPriority="62"/>
+    <w:lsdException w:name="Medium Shading 1 Accent 3" w:uiPriority="63"/>
+    <w:lsdException w:name="Medium Shading 2 Accent 3" w:uiPriority="64"/>
+    <w:lsdException w:name="Medium List 1 Accent 3" w:uiPriority="65"/>
+    <w:lsdException w:name="Medium List 2 Accent 3" w:uiPriority="66"/>
+    <w:lsdException w:name="Medium Grid 1 Accent 3" w:uiPriority="67"/>
+    <w:lsdException w:name="Medium Grid 2 Accent 3" w:uiPriority="68"/>
+    <w:lsdException w:name="Medium Grid 3 Accent 3" w:uiPriority="69"/>
+    <w:lsdException w:name="Dark List Accent 3" w:uiPriority="70"/>
+    <w:lsdException w:name="Colorful Shading Accent 3" w:uiPriority="71"/>
+    <w:lsdException w:name="Colorful List Accent 3" w:uiPriority="72"/>
+    <w:lsdException w:name="Colorful Grid Accent 3" w:uiPriority="73"/>
+    <w:lsdException w:name="Light Shading Accent 4" w:uiPriority="60"/>
+    <w:lsdException w:name="Light List Accent 4" w:uiPriority="61"/>
+    <w:lsdException w:name="Light Grid Accent 4" w:uiPriority="62"/>
+    <w:lsdException w:name="Medium Shading 1 Accent 4" w:uiPriority="63"/>
+    <w:lsdException w:name="Medium Shading 2 Accent 4" w:uiPriority="64"/>
+    <w:lsdException w:name="Medium List 1 Accent 4" w:uiPriority="65"/>
+    <w:lsdException w:name="Medium List 2 Accent 4" w:uiPriority="66"/>
+    <w:lsdException w:name="Medium Grid 1 Accent 4" w:uiPriority="67"/>
+    <w:lsdException w:name="Medium Grid 2 Accent 4" w:uiPriority="68"/>
+    <w:lsdException w:name="Medium Grid 3 Accent 4" w:uiPriority="69"/>
+    <w:lsdException w:name="Dark List Accent 4" w:uiPriority="70"/>
+    <w:lsdException w:name="Colorful Shading Accent 4" w:uiPriority="71"/>
+    <w:lsdException w:name="Colorful List Accent 4" w:uiPriority="72"/>
+    <w:lsdException w:name="Colorful Grid Accent 4" w:uiPriority="73"/>
+    <w:lsdException w:name="Light Shading Accent 5" w:uiPriority="60"/>
+    <w:lsdException w:name="Light List Accent 5" w:uiPriority="61"/>
+    <w:lsdException w:name="Light Grid Accent 5" w:uiPriority="62"/>
+    <w:lsdException w:name="Medium Shading 1 Accent 5" w:uiPriority="63"/>
+    <w:lsdException w:name="Medium Shading 2 Accent 5" w:uiPriority="64"/>
+    <w:lsdException w:name="Medium List 1 Accent 5" w:uiPriority="65"/>
+    <w:lsdException w:name="Medium List 2 Accent 5" w:uiPriority="66"/>
+    <w:lsdException w:name="Medium Grid 1 Accent 5" w:uiPriority="67"/>
+    <w:lsdException w:name="Medium Grid 2 Accent 5" w:uiPriority="68"/>
+    <w:lsdException w:name="Medium Grid 3 Accent 5" w:uiPriority="69"/>
+    <w:lsdException w:name="Dark List Accent 5" w:uiPriority="70"/>
+    <w:lsdException w:name="Colorful Shading Accent 5" w:uiPriority="71"/>
+    <w:lsdException w:name="Colorful List Accent 5" w:uiPriority="72"/>
+    <w:lsdException w:name="Colorful Grid Accent 5" w:uiPriority="73"/>
+    <w:lsdException w:name="Light Shading Accent 6" w:uiPriority="60"/>
+    <w:lsdException w:name="Light List Accent 6" w:uiPriority="61"/>
+    <w:lsdException w:name="Light Grid Accent 6" w:uiPriority="62"/>
+    <w:lsdException w:name="Medium Shading 1 Accent 6" w:uiPriority="63"/>
+    <w:lsdException w:name="Medium Shading 2 Accent 6" w:uiPriority="64"/>
+    <w:lsdException w:name="Medium List 1 Accent 6" w:uiPriority="65"/>
+    <w:lsdException w:name="Medium List 2 Accent 6" w:uiPriority="66"/>
+    <w:lsdException w:name="Medium Grid 1 Accent 6" w:uiPriority="67"/>
+    <w:lsdException w:name="Medium Grid 2 Accent 6" w:uiPriority="68"/>
+    <w:lsdException w:name="Medium Grid 3 Accent 6" w:uiPriority="69"/>
+    <w:lsdException w:name="Dark List Accent 6" w:uiPriority="70"/>
+    <w:lsdException w:name="Colorful Shading Accent 6" w:uiPriority="71"/>
+    <w:lsdException w:name="Colorful List Accent 6" w:uiPriority="72"/>
+    <w:lsdException w:name="Colorful Grid Accent 6" w:uiPriority="73"/>
+    <w:lsdException w:name="Subtle Emphasis" w:uiPriority="19" w:qFormat="1"/>
+    <w:lsdException w:name="Intense Emphasis" w:uiPriority="21" w:qFormat="1"/>
+    <w:lsdException w:name="Subtle Reference" w:uiPriority="31" w:qFormat="1"/>
+    <w:lsdException w:name="Intense Reference" w:uiPriority="32" w:qFormat="1"/>
+    <w:lsdException w:name="Book Title" w:uiPriority="33" w:qFormat="1"/>
+    <w:lsdException w:name="Bibliography" w:semiHidden="1" w:uiPriority="37" w:unhideWhenUsed="1"/>
+    <w:lsdException w:name="TOC Heading" w:semiHidden="1" w:uiPriority="39" w:unhideWhenUsed="1" w:qFormat="1"/>
+    <w:lsdException w:name="Plain Table 1" w:uiPriority="41"/>
+    <w:lsdException w:name="Plain Table 2" w:uiPriority="42"/>
+    <w:lsdException w:name="Plain Table 3" w:uiPriority="43"/>
+    <w:lsdException w:name="Plain Table 4" w:uiPriority="44"/>
+    <w:lsdException w:name="Plain Table 5" w:uiPriority="45"/>
+    <w:lsdException w:name="Grid Table Light" w:uiPriority="40"/>
+    <w:lsdException w:name="Grid Table 1 Light" w:uiPriority="46"/>
+    <w:lsdException w:name="Grid Table 2" w:uiPriority="47"/>
+    <w:lsdException w:name="Grid Table 3" w:uiPriority="48"/>
+    <w:lsdException w:name="Grid Table 4" w:uiPriority="49"/>
+    <w:lsdException w:name="Grid Table 5 Dark" w:uiPriority="50"/>
+    <w:lsdException w:name="Grid Table 6 Colorful" w:uiPriority="51"/>
+    <w:lsdException w:name="Grid Table 7 Colorful" w:uiPriority="52"/>
+    <w:lsdException w:name="Grid Table 1 Light Accent 1" w:uiPriority="46"/>
+    <w:lsdException w:name="Grid Table 2 Accent 1" w:uiPriority="47"/>
+    <w:lsdException w:name="Grid Table 3 Accent 1" w:uiPriority="48"/>
+    <w:lsdException w:name="Grid Table 4 Accent 1" w:uiPriority="49"/>
+    <w:lsdException w:name="Grid Table 5 Dark Accent 1" w:uiPriority="50"/>
+    <w:lsdException w:name="Grid Table 6 Colorful Accent 1" w:uiPriority="51"/>
+    <w:lsdException w:name="Grid Table 7 Colorful Accent 1" w:uiPriority="52"/>
+    <w:lsdException w:name="Grid Table 1 Light Accent 2" w:uiPriority="46"/>
+    <w:lsdException w:name="Grid Table 2 Accent 2" w:uiPriority="47"/>
+    <w:lsdException w:name="Grid Table 3 Accent 2" w:uiPriority="48"/>
+    <w:lsdException w:name="Grid Table 4 Accent 2" w:uiPriority="49"/>
+    <w:lsdException w:name="Grid Table 5 Dark Accent 2" w:uiPriority="50"/>
+    <w:lsdException w:name="Grid Table 6 Colorful Accent 2" w:uiPriority="51"/>
+    <w:lsdException w:name="Grid Table 7 Colorful Accent 2" w:uiPriority="52"/>
+    <w:lsdException w:name="Grid Table 1 Light Accent 3" w:uiPriority="46"/>
+    <w:lsdException w:name="Grid Table 2 Accent 3" w:uiPriority="47"/>
+    <w:lsdException w:name="Grid Table 3 Accent 3" w:uiPriority="48"/>
+    <w:lsdException w:name="Grid Table 4 Accent 3" w:uiPriority="49"/>
+    <w:lsdException w:name="Grid Table 5 Dark Accent 3" w:uiPriority="50"/>
+    <w:lsdException w:name="Grid Table 6 Colorful Accent 3" w:uiPriority="51"/>
+    <w:lsdException w:name="Grid Table 7 Colorful Accent 3" w:uiPriority="52"/>
+    <w:lsdException w:name="Grid Table 1 Light Accent 4" w:uiPriority="46"/>
+    <w:lsdException w:name="Grid Table 2 Accent 4" w:uiPriority="47"/>
+    <w:lsdException w:name="Grid Table 3 Accent 4" w:uiPriority="48"/>
+    <w:lsdException w:name="Grid Table 4 Accent 4" w:uiPriority="49"/>
+    <w:lsdException w:name="Grid Table 5 Dark Accent 4" w:uiPriority="50"/>
+    <w:lsdException w:name="Grid Table 6 Colorful Accent 4" w:uiPriority="51"/>
+    <w:lsdException w:name="Grid Table 7 Colorful Accent 4" w:uiPriority="52"/>
+    <w:lsdException w:name="Grid Table 1 Light Accent 5" w:uiPriority="46"/>
+    <w:lsdException w:name="Grid Table 2 Accent 5" w:uiPriority="47"/>
+    <w:lsdException w:name="Grid Table 3 Accent 5" w:uiPriority="48"/>
+    <w:lsdException w:name="Grid Table 4 Accent 5" w:uiPriority="49"/>
+    <w:lsdException w:name="Grid Table 5 Dark Accent 5" w:uiPriority="50"/>
+    <w:lsdException w:name="Grid Table 6 Colorful Accent 5" w:uiPriority="51"/>
+    <w:lsdException w:name="Grid Table 7 Colorful Accent 5" w:uiPriority="52"/>
+    <w:lsdException w:name="Grid Table 1 Light Accent 6" w:uiPriority="46"/>
+    <w:lsdException w:name="Grid Table 2 Accent 6" w:uiPriority="47"/>
+    <w:lsdException w:name="Grid Table 3 Accent 6" w:uiPriority="48"/>
+    <w:lsdException w:name="Grid Table 4 Accent 6" w:uiPriority="49"/>
+    <w:lsdException w:name="Grid Table 5 Dark Accent 6" w:uiPriority="50"/>
+    <w:lsdException w:name="Grid Table 6 Colorful Accent 6" w:uiPriority="51"/>
+    <w:lsdException w:name="Grid Table 7 Colorful Accent 6" w:uiPriority="52"/>
+    <w:lsdException w:name="List Table 1 Light" w:uiPriority="46"/>
+    <w:lsdException w:name="List Table 2" w:uiPriority="47"/>
+    <w:lsdException w:name="List Table 3" w:uiPriority="48"/>
+    <w:lsdException w:name="List Table 4" w:uiPriority="49"/>
+    <w:lsdException w:name="List Table 5 Dark" w:uiPriority="50"/>
+    <w:lsdException w:name="List Table 6 Colorful" w:uiPriority="51"/>
+    <w:lsdException w:name="List Table 7 Colorful" w:uiPriority="52"/>
+    <w:lsdException w:name="List Table 1 Light Accent 1" w:uiPriority="46"/>
+    <w:lsdException w:name="List Table 2 Accent 1" w:uiPriority="47"/>
+    <w:lsdException w:name="List Table 3 Accent 1" w:uiPriority="48"/>
+    <w:lsdException w:name="List Table 4 Accent 1" w:uiPriority="49"/>
+    <w:lsdException w:name="List Table 5 Dark Accent 1" w:uiPriority="50"/>
+    <w:lsdException w:name="List Table 6 Colorful Accent 1" w:uiPriority="51"/>
+    <w:lsdException w:name="List Table 7 Colorful Accent 1" w:uiPriority="52"/>
+    <w:lsdException w:name="List Table 1 Light Accent 2" w:uiPriority="46"/>
+    <w:lsdException w:name="List Table 2 Accent 2" w:uiPriority="47"/>
+    <w:lsdException w:name="List Table 3 Accent 2" w:uiPriority="48"/>
+    <w:lsdException w:name="List Table 4 Accent 2" w:uiPriority="49"/>
+    <w:lsdException w:name="List Table 5 Dark Accent 2" w:uiPriority="50"/>
+    <w:lsdException w:name="List Table 6 Colorful Accent 2" w:uiPriority="51"/>
+    <w:lsdException w:name="List Table 7 Colorful Accent 2" w:uiPriority="52"/>
+    <w:lsdException w:name="List Table 1 Light Accent 3" w:uiPriority="46"/>
+    <w:lsdException w:name="List Table 2 Accent 3" w:uiPriority="47"/>
+    <w:lsdException w:name="List Table 3 Accent 3" w:uiPriority="48"/>
+    <w:lsdException w:name="List Table 4 Accent 3" w:uiPriority="49"/>
+    <w:lsdException w:name="List Table 5 Dark Accent 3" w:uiPriority="50"/>
+    <w:lsdException w:name="List Table 6 Colorful Accent 3" w:uiPriority="51"/>
+    <w:lsdException w:name="List Table 7 Colorful Accent 3" w:uiPriority="52"/>
+    <w:lsdException w:name="List Table 1 Light Accent 4" w:uiPriority="46"/>
+    <w:lsdException w:name="List Table 2 Accent 4" w:uiPriority="47"/>
+    <w:lsdException w:name="List Table 3 Accent 4" w:uiPriority="48"/>
+    <w:lsdException w:name="List Table 4 Accent 4" w:uiPriority="49"/>
+    <w:lsdException w:name="List Table 5 Dark Accent 4" w:uiPriority="50"/>
+    <w:lsdException w:name="List Table 6 Colorful Accent 4" w:uiPriority="51"/>
+    <w:lsdException w:name="List Table 7 Colorful Accent 4" w:uiPriority="52"/>
+    <w:lsdException w:name="List Table 1 Light Accent 5" w:uiPriority="46"/>
+    <w:lsdException w:name="List Table 2 Accent 5" w:uiPriority="47"/>
+    <w:lsdException w:name="List Table 3 Accent 5" w:uiPriority="48"/>
+    <w:lsdException w:name="List Table 4 Accent 5" w:uiPriority="49"/>
+    <w:lsdException w:name="List Table 5 Dark Accent 5" w:uiPriority="50"/>
+    <w:lsdException w:name="List Table 6 Colorful Accent 5" w:uiPriority="51"/>
+    <w:lsdException w:name="List Table 7 Colorful Accent 5" w:uiPriority="52"/>
+    <w:lsdException w:name="List Table 1 Light Accent 6" w:uiPriority="46"/>
+    <w:lsdException w:name="List Table 2 Accent 6" w:uiPriority="47"/>
+    <w:lsdException w:name="List Table 3 Accent 6" w:uiPriority="48"/>
+    <w:lsdException w:name="List Table 4 Accent 6" w:uiPriority="49"/>
+    <w:lsdException w:name="List Table 5 Dark Accent 6" w:uiPriority="50"/>
+    <w:lsdException w:name="List Table 6 Colorful Accent 6" w:uiPriority="51"/>
+    <w:lsdException w:name="List Table 7 Colorful Accent 6" w:uiPriority="52"/>
   </w:latentStyles>
   <w:style w:type="paragraph" w:default="1" w:styleId="Normal">
     <w:name w:val="Normal"/>

</xml_diff>